<commit_message>
ya entregue el proyecto final
</commit_message>
<xml_diff>
--- a/I. 02 Análisis Estadístico I/Practicas/ProyectoFinal/Proyecto2.docx
+++ b/I. 02 Análisis Estadístico I/Practicas/ProyectoFinal/Proyecto2.docx
@@ -345,11 +345,12 @@
             </w:rPr>
             <w:fldChar w:fldCharType="separate"/>
           </w:r>
-          <w:hyperlink w:anchor="_Toc89880314" w:history="1">
+          <w:hyperlink w:anchor="_Toc90147520" w:history="1">
             <w:r>
               <w:rPr>
                 <w:rStyle w:val="Hipervnculo"/>
                 <w:rFonts w:ascii="Arial" w:hAnsi="Arial" w:cs="Arial"/>
+                <w:b/>
                 <w:noProof/>
                 <w:lang w:val="es-ES"/>
               </w:rPr>
@@ -367,6 +368,7 @@
               <w:rPr>
                 <w:rStyle w:val="Hipervnculo"/>
                 <w:rFonts w:ascii="Arial" w:hAnsi="Arial" w:cs="Arial"/>
+                <w:b/>
                 <w:noProof/>
                 <w:lang w:val="es-ES"/>
               </w:rPr>
@@ -391,7 +393,7 @@
                 <w:noProof/>
                 <w:webHidden/>
               </w:rPr>
-              <w:instrText xml:space="preserve"> PAGEREF _Toc89880314 \h </w:instrText>
+              <w:instrText xml:space="preserve"> PAGEREF _Toc90147520 \h </w:instrText>
             </w:r>
             <w:r>
               <w:rPr>
@@ -411,7 +413,7 @@
                 <w:noProof/>
                 <w:webHidden/>
               </w:rPr>
-              <w:t>2</w:t>
+              <w:t>3</w:t>
             </w:r>
             <w:r>
               <w:rPr>
@@ -435,11 +437,12 @@
               <w:lang w:eastAsia="es-BO"/>
             </w:rPr>
           </w:pPr>
-          <w:hyperlink w:anchor="_Toc89880315" w:history="1">
+          <w:hyperlink w:anchor="_Toc90147521" w:history="1">
             <w:r>
               <w:rPr>
                 <w:rStyle w:val="Hipervnculo"/>
                 <w:rFonts w:ascii="Arial" w:hAnsi="Arial" w:cs="Arial"/>
+                <w:b/>
                 <w:noProof/>
                 <w:lang w:val="es-ES"/>
               </w:rPr>
@@ -457,10 +460,11 @@
               <w:rPr>
                 <w:rStyle w:val="Hipervnculo"/>
                 <w:rFonts w:ascii="Arial" w:hAnsi="Arial" w:cs="Arial"/>
+                <w:b/>
                 <w:noProof/>
                 <w:lang w:val="es-ES"/>
               </w:rPr>
-              <w:t>Sdfasdf</w:t>
+              <w:t>Objetivos</w:t>
             </w:r>
             <w:r>
               <w:rPr>
@@ -481,7 +485,7 @@
                 <w:noProof/>
                 <w:webHidden/>
               </w:rPr>
-              <w:instrText xml:space="preserve"> PAGEREF _Toc89880315 \h </w:instrText>
+              <w:instrText xml:space="preserve"> PAGEREF _Toc90147521 \h </w:instrText>
             </w:r>
             <w:r>
               <w:rPr>
@@ -501,7 +505,7 @@
                 <w:noProof/>
                 <w:webHidden/>
               </w:rPr>
-              <w:t>2</w:t>
+              <w:t>3</w:t>
             </w:r>
             <w:r>
               <w:rPr>
@@ -525,11 +529,12 @@
               <w:lang w:eastAsia="es-BO"/>
             </w:rPr>
           </w:pPr>
-          <w:hyperlink w:anchor="_Toc89880316" w:history="1">
+          <w:hyperlink w:anchor="_Toc90147522" w:history="1">
             <w:r>
               <w:rPr>
                 <w:rStyle w:val="Hipervnculo"/>
                 <w:rFonts w:ascii="Arial" w:hAnsi="Arial" w:cs="Arial"/>
+                <w:b/>
                 <w:noProof/>
                 <w:lang w:val="es-ES"/>
               </w:rPr>
@@ -547,10 +552,11 @@
               <w:rPr>
                 <w:rStyle w:val="Hipervnculo"/>
                 <w:rFonts w:ascii="Arial" w:hAnsi="Arial" w:cs="Arial"/>
+                <w:b/>
                 <w:noProof/>
                 <w:lang w:val="es-ES"/>
               </w:rPr>
-              <w:t>Asdfasdf</w:t>
+              <w:t>Descripción de variables</w:t>
             </w:r>
             <w:r>
               <w:rPr>
@@ -571,7 +577,7 @@
                 <w:noProof/>
                 <w:webHidden/>
               </w:rPr>
-              <w:instrText xml:space="preserve"> PAGEREF _Toc89880316 \h </w:instrText>
+              <w:instrText xml:space="preserve"> PAGEREF _Toc90147522 \h </w:instrText>
             </w:r>
             <w:r>
               <w:rPr>
@@ -591,7 +597,7 @@
                 <w:noProof/>
                 <w:webHidden/>
               </w:rPr>
-              <w:t>2</w:t>
+              <w:t>3</w:t>
             </w:r>
             <w:r>
               <w:rPr>
@@ -615,11 +621,12 @@
               <w:lang w:eastAsia="es-BO"/>
             </w:rPr>
           </w:pPr>
-          <w:hyperlink w:anchor="_Toc89880317" w:history="1">
+          <w:hyperlink w:anchor="_Toc90147523" w:history="1">
             <w:r>
               <w:rPr>
                 <w:rStyle w:val="Hipervnculo"/>
                 <w:rFonts w:ascii="Arial" w:hAnsi="Arial" w:cs="Arial"/>
+                <w:b/>
                 <w:noProof/>
                 <w:lang w:val="es-ES"/>
               </w:rPr>
@@ -637,10 +644,11 @@
               <w:rPr>
                 <w:rStyle w:val="Hipervnculo"/>
                 <w:rFonts w:ascii="Arial" w:hAnsi="Arial" w:cs="Arial"/>
+                <w:b/>
                 <w:noProof/>
                 <w:lang w:val="es-ES"/>
               </w:rPr>
-              <w:t>Asdf</w:t>
+              <w:t>Estadísticos</w:t>
             </w:r>
             <w:r>
               <w:rPr>
@@ -661,7 +669,7 @@
                 <w:noProof/>
                 <w:webHidden/>
               </w:rPr>
-              <w:instrText xml:space="preserve"> PAGEREF _Toc89880317 \h </w:instrText>
+              <w:instrText xml:space="preserve"> PAGEREF _Toc90147523 \h </w:instrText>
             </w:r>
             <w:r>
               <w:rPr>
@@ -681,7 +689,7 @@
                 <w:noProof/>
                 <w:webHidden/>
               </w:rPr>
-              <w:t>2</w:t>
+              <w:t>4</w:t>
             </w:r>
             <w:r>
               <w:rPr>
@@ -705,7 +713,7 @@
               <w:lang w:eastAsia="es-BO"/>
             </w:rPr>
           </w:pPr>
-          <w:hyperlink w:anchor="_Toc89880318" w:history="1">
+          <w:hyperlink w:anchor="_Toc90147524" w:history="1">
             <w:r>
               <w:rPr>
                 <w:rStyle w:val="Hipervnculo"/>
@@ -730,7 +738,7 @@
                 <w:noProof/>
                 <w:lang w:val="es-ES"/>
               </w:rPr>
-              <w:t>asdfsd</w:t>
+              <w:t>Pruebas de hipótesis</w:t>
             </w:r>
             <w:r>
               <w:rPr>
@@ -751,7 +759,7 @@
                 <w:noProof/>
                 <w:webHidden/>
               </w:rPr>
-              <w:instrText xml:space="preserve"> PAGEREF _Toc89880318 \h </w:instrText>
+              <w:instrText xml:space="preserve"> PAGEREF _Toc90147524 \h </w:instrText>
             </w:r>
             <w:r>
               <w:rPr>
@@ -771,7 +779,99 @@
                 <w:noProof/>
                 <w:webHidden/>
               </w:rPr>
-              <w:t>2</w:t>
+              <w:t>9</w:t>
+            </w:r>
+            <w:r>
+              <w:rPr>
+                <w:noProof/>
+                <w:webHidden/>
+              </w:rPr>
+              <w:fldChar w:fldCharType="end"/>
+            </w:r>
+          </w:hyperlink>
+        </w:p>
+        <w:p>
+          <w:pPr>
+            <w:pStyle w:val="TDC2"/>
+            <w:tabs>
+              <w:tab w:val="left" w:pos="660"/>
+              <w:tab w:val="right" w:leader="dot" w:pos="9350"/>
+            </w:tabs>
+            <w:rPr>
+              <w:rFonts w:eastAsiaTheme="minorEastAsia"/>
+              <w:noProof/>
+              <w:lang w:eastAsia="es-BO"/>
+            </w:rPr>
+          </w:pPr>
+          <w:hyperlink w:anchor="_Toc90147525" w:history="1">
+            <w:r>
+              <w:rPr>
+                <w:rStyle w:val="Hipervnculo"/>
+                <w:rFonts w:ascii="Arial" w:hAnsi="Arial" w:cs="Arial"/>
+                <w:b/>
+                <w:noProof/>
+                <w:lang w:val="es-ES"/>
+              </w:rPr>
+              <w:t>6.</w:t>
+            </w:r>
+            <w:r>
+              <w:rPr>
+                <w:rFonts w:eastAsiaTheme="minorEastAsia"/>
+                <w:noProof/>
+                <w:lang w:eastAsia="es-BO"/>
+              </w:rPr>
+              <w:tab/>
+            </w:r>
+            <w:r>
+              <w:rPr>
+                <w:rStyle w:val="Hipervnculo"/>
+                <w:rFonts w:ascii="Arial" w:hAnsi="Arial" w:cs="Arial"/>
+                <w:b/>
+                <w:noProof/>
+                <w:lang w:val="es-ES"/>
+              </w:rPr>
+              <w:t>Conclusiones</w:t>
+            </w:r>
+            <w:r>
+              <w:rPr>
+                <w:noProof/>
+                <w:webHidden/>
+              </w:rPr>
+              <w:tab/>
+            </w:r>
+            <w:r>
+              <w:rPr>
+                <w:noProof/>
+                <w:webHidden/>
+              </w:rPr>
+              <w:fldChar w:fldCharType="begin"/>
+            </w:r>
+            <w:r>
+              <w:rPr>
+                <w:noProof/>
+                <w:webHidden/>
+              </w:rPr>
+              <w:instrText xml:space="preserve"> PAGEREF _Toc90147525 \h </w:instrText>
+            </w:r>
+            <w:r>
+              <w:rPr>
+                <w:noProof/>
+                <w:webHidden/>
+              </w:rPr>
+            </w:r>
+            <w:r>
+              <w:rPr>
+                <w:noProof/>
+                <w:webHidden/>
+              </w:rPr>
+              <w:fldChar w:fldCharType="separate"/>
+            </w:r>
+            <w:r>
+              <w:rPr>
+                <w:noProof/>
+                <w:webHidden/>
+              </w:rPr>
+              <w:t>10</w:t>
             </w:r>
             <w:r>
               <w:rPr>
@@ -817,23 +917,18 @@
     </w:p>
     <w:p>
       <w:pPr>
-        <w:pStyle w:val="Ttulo2"/>
-        <w:ind w:left="720"/>
         <w:jc w:val="center"/>
         <w:rPr>
           <w:rFonts w:ascii="Arial" w:hAnsi="Arial" w:cs="Arial"/>
           <w:b/>
-          <w:color w:val="000000" w:themeColor="text1"/>
           <w:sz w:val="24"/>
           <w:lang w:val="es-ES"/>
         </w:rPr>
       </w:pPr>
-      <w:bookmarkStart w:id="0" w:name="_Toc89880314"/>
       <w:r>
         <w:rPr>
           <w:rFonts w:ascii="Arial" w:hAnsi="Arial" w:cs="Arial"/>
           <w:b/>
-          <w:color w:val="000000" w:themeColor="text1"/>
           <w:sz w:val="24"/>
           <w:lang w:val="es-ES"/>
         </w:rPr>
@@ -843,13 +938,10 @@
     </w:p>
     <w:p>
       <w:pPr>
-        <w:pStyle w:val="Ttulo2"/>
-        <w:ind w:left="720"/>
         <w:jc w:val="center"/>
         <w:rPr>
           <w:rFonts w:ascii="Arial" w:hAnsi="Arial" w:cs="Arial"/>
           <w:b/>
-          <w:color w:val="000000" w:themeColor="text1"/>
           <w:sz w:val="24"/>
           <w:lang w:val="es-ES"/>
         </w:rPr>
@@ -858,7 +950,6 @@
         <w:rPr>
           <w:rFonts w:ascii="Arial" w:hAnsi="Arial" w:cs="Arial"/>
           <w:b/>
-          <w:color w:val="000000" w:themeColor="text1"/>
           <w:sz w:val="24"/>
           <w:lang w:val="es-ES"/>
         </w:rPr>
@@ -868,7 +959,6 @@
         <w:rPr>
           <w:rFonts w:ascii="Arial" w:hAnsi="Arial" w:cs="Arial"/>
           <w:b/>
-          <w:color w:val="000000" w:themeColor="text1"/>
           <w:sz w:val="24"/>
           <w:lang w:val="es-ES"/>
         </w:rPr>
@@ -878,6 +968,7 @@
     <w:p>
       <w:pPr>
         <w:rPr>
+          <w:rFonts w:ascii="Arial" w:hAnsi="Arial" w:cs="Arial"/>
           <w:lang w:val="es-ES"/>
         </w:rPr>
       </w:pPr>
@@ -891,14 +982,17 @@
         </w:numPr>
         <w:rPr>
           <w:rFonts w:ascii="Arial" w:hAnsi="Arial" w:cs="Arial"/>
+          <w:b/>
           <w:color w:val="000000" w:themeColor="text1"/>
           <w:sz w:val="24"/>
           <w:lang w:val="es-ES"/>
         </w:rPr>
       </w:pPr>
-      <w:r>
-        <w:rPr>
-          <w:rFonts w:ascii="Arial" w:hAnsi="Arial" w:cs="Arial"/>
+      <w:bookmarkStart w:id="0" w:name="_Toc90147520"/>
+      <w:r>
+        <w:rPr>
+          <w:rFonts w:ascii="Arial" w:hAnsi="Arial" w:cs="Arial"/>
+          <w:b/>
           <w:color w:val="000000" w:themeColor="text1"/>
           <w:sz w:val="24"/>
           <w:lang w:val="es-ES"/>
@@ -911,16 +1005,17 @@
       <w:pPr>
         <w:ind w:left="360"/>
         <w:rPr>
-          <w:lang w:val="es-ES"/>
-        </w:rPr>
-      </w:pPr>
-    </w:p>
-    <w:p>
-      <w:pPr>
-        <w:ind w:left="360"/>
-        <w:rPr>
-          <w:rFonts w:ascii="Arial" w:hAnsi="Arial" w:cs="Arial"/>
-          <w:lang w:val="es-ES"/>
+          <w:rFonts w:ascii="Arial" w:hAnsi="Arial" w:cs="Arial"/>
+          <w:lang w:val="es-ES"/>
+        </w:rPr>
+      </w:pPr>
+    </w:p>
+    <w:p>
+      <w:pPr>
+        <w:ind w:left="360"/>
+        <w:jc w:val="both"/>
+        <w:rPr>
+          <w:rFonts w:ascii="Arial" w:hAnsi="Arial" w:cs="Arial"/>
         </w:rPr>
       </w:pPr>
       <w:r>
@@ -946,72 +1041,64 @@
         </w:rPr>
         <w:t>) son publicadas por el INE.</w:t>
       </w:r>
-    </w:p>
-    <w:p>
-      <w:pPr>
-        <w:ind w:left="360"/>
-        <w:rPr>
-          <w:rFonts w:ascii="Arial" w:hAnsi="Arial" w:cs="Arial"/>
-          <w:lang w:val="es-ES"/>
-        </w:rPr>
-      </w:pPr>
-      <w:r>
-        <w:rPr>
-          <w:rFonts w:ascii="Arial" w:hAnsi="Arial" w:cs="Arial"/>
-          <w:lang w:val="es-ES"/>
-        </w:rPr>
-        <w:t>En cada depar</w:t>
-      </w:r>
-      <w:r>
-        <w:rPr>
-          <w:rFonts w:ascii="Arial" w:hAnsi="Arial" w:cs="Arial"/>
-          <w:lang w:val="es-ES"/>
-        </w:rPr>
-        <w:t xml:space="preserve">tamento se realizan documentos de exportación </w:t>
-      </w:r>
-      <w:r>
-        <w:rPr>
-          <w:rFonts w:ascii="Arial" w:hAnsi="Arial" w:cs="Arial"/>
-          <w:lang w:val="es-ES"/>
-        </w:rPr>
-        <w:t>y algunas son aprobadas.</w:t>
-      </w:r>
-    </w:p>
-    <w:p>
-      <w:pPr>
-        <w:ind w:left="360"/>
-        <w:rPr>
-          <w:rFonts w:ascii="Arial" w:hAnsi="Arial" w:cs="Arial"/>
-          <w:lang w:val="es-ES"/>
-        </w:rPr>
-      </w:pPr>
-      <w:r>
-        <w:rPr>
-          <w:rFonts w:ascii="Arial" w:hAnsi="Arial" w:cs="Arial"/>
-          <w:lang w:val="es-ES"/>
-        </w:rPr>
-        <w:t>También se cuenta con información por departamento en la cual se realizan las solicitudes y el país de destino.</w:t>
-      </w:r>
-    </w:p>
-    <w:p>
-      <w:pPr>
-        <w:ind w:left="360"/>
-        <w:rPr>
-          <w:rFonts w:ascii="Arial" w:hAnsi="Arial" w:cs="Arial"/>
-          <w:lang w:val="es-ES"/>
-        </w:rPr>
-      </w:pPr>
-      <w:r>
-        <w:rPr>
-          <w:rFonts w:ascii="Arial" w:hAnsi="Arial" w:cs="Arial"/>
-          <w:lang w:val="es-ES"/>
-        </w:rPr>
-        <w:t>Dichas exportaciones son principalmente de minerales, hidrocarburos y No tradicionales, estas últimas incluyen los bienes agrícolas.</w:t>
-      </w:r>
-    </w:p>
-    <w:p>
-      <w:pPr>
-        <w:ind w:left="360"/>
+      <w:r>
+        <w:rPr>
+          <w:rFonts w:ascii="Arial" w:hAnsi="Arial" w:cs="Arial"/>
+          <w:lang w:val="es-ES"/>
+        </w:rPr>
+        <w:t xml:space="preserve"> Los compiladores de dichas cifras realizan un relevamiento de información</w:t>
+      </w:r>
+      <w:r>
+        <w:rPr>
+          <w:rFonts w:ascii="Arial" w:hAnsi="Arial" w:cs="Arial"/>
+        </w:rPr>
+        <w:t xml:space="preserve"> aduanera para estimar el valor total de exportaciones e importaciones. Dicha información consiste en registros administrativos de trámites de exportaciones de diferentes departamentos de Bolivia.</w:t>
+      </w:r>
+    </w:p>
+    <w:p>
+      <w:pPr>
+        <w:ind w:left="360"/>
+        <w:jc w:val="both"/>
+        <w:rPr>
+          <w:rFonts w:ascii="Arial" w:hAnsi="Arial" w:cs="Arial"/>
+          <w:lang w:val="es-ES"/>
+        </w:rPr>
+      </w:pPr>
+      <w:r>
+        <w:rPr>
+          <w:rFonts w:ascii="Arial" w:hAnsi="Arial" w:cs="Arial"/>
+          <w:lang w:val="es-ES"/>
+        </w:rPr>
+        <w:t xml:space="preserve">Los documentos mencionados pueden ser efectivizados de acuerdo a políticas aduaneras que contienes información del valor de exportación, departamento, país destino, </w:t>
+      </w:r>
+      <w:proofErr w:type="spellStart"/>
+      <w:r>
+        <w:rPr>
+          <w:rFonts w:ascii="Arial" w:hAnsi="Arial" w:cs="Arial"/>
+          <w:lang w:val="es-ES"/>
+        </w:rPr>
+        <w:t>etc</w:t>
+      </w:r>
+      <w:proofErr w:type="spellEnd"/>
+      <w:r>
+        <w:rPr>
+          <w:rFonts w:ascii="Arial" w:hAnsi="Arial" w:cs="Arial"/>
+          <w:lang w:val="es-ES"/>
+        </w:rPr>
+        <w:t xml:space="preserve"> y se agrupan principalmente utilizando el clasificador de la Comunidad Andina en </w:t>
+      </w:r>
+      <w:r>
+        <w:rPr>
+          <w:rFonts w:ascii="Arial" w:hAnsi="Arial" w:cs="Arial"/>
+          <w:lang w:val="es-ES"/>
+        </w:rPr>
+        <w:t>minerales, hidrocarburos y No tradicionales, estas últimas incluyen los bienes agrícolas.</w:t>
+      </w:r>
+    </w:p>
+    <w:p>
+      <w:pPr>
+        <w:ind w:left="360"/>
+        <w:jc w:val="both"/>
         <w:rPr>
           <w:rFonts w:ascii="Arial" w:hAnsi="Arial" w:cs="Arial"/>
           <w:lang w:val="es-ES"/>
@@ -1024,21 +1111,59 @@
         </w:rPr>
         <w:t>La teoría económica sostiene que dichas exportaciones se realizan en función a precios internacionales</w:t>
       </w:r>
-    </w:p>
-    <w:p>
-      <w:pPr>
-        <w:ind w:left="360"/>
-        <w:rPr>
-          <w:rFonts w:ascii="Arial" w:hAnsi="Arial" w:cs="Arial"/>
-          <w:lang w:val="es-ES"/>
-        </w:rPr>
-      </w:pPr>
-      <w:r>
-        <w:rPr>
-          <w:rFonts w:ascii="Arial" w:hAnsi="Arial" w:cs="Arial"/>
-          <w:lang w:val="es-ES"/>
-        </w:rPr>
-        <w:t>En el presente trabajo se exponen los estadísticos pertinentes tanto al valor y volumen exportado como a los factores que podrían explicar el comportamiento. También se realiza un análisis de las solicitudes de exportación y sus aprobaciones</w:t>
+      <w:r>
+        <w:rPr>
+          <w:rFonts w:ascii="Arial" w:hAnsi="Arial" w:cs="Arial"/>
+          <w:lang w:val="es-ES"/>
+        </w:rPr>
+        <w:t xml:space="preserve"> medidos a través de índices de precios internacionales que se encuentran disponibles en portales y agencias de información económica.</w:t>
+      </w:r>
+    </w:p>
+    <w:p>
+      <w:pPr>
+        <w:ind w:left="360"/>
+        <w:jc w:val="both"/>
+        <w:rPr>
+          <w:rFonts w:ascii="Arial" w:hAnsi="Arial" w:cs="Arial"/>
+          <w:lang w:val="es-ES"/>
+        </w:rPr>
+      </w:pPr>
+      <w:r>
+        <w:rPr>
+          <w:rFonts w:ascii="Arial" w:hAnsi="Arial" w:cs="Arial"/>
+          <w:lang w:val="es-ES"/>
+        </w:rPr>
+        <w:t xml:space="preserve">En el presente trabajo se exponen los estadísticos pertinentes tanto </w:t>
+      </w:r>
+      <w:r>
+        <w:rPr>
+          <w:rFonts w:ascii="Arial" w:hAnsi="Arial" w:cs="Arial"/>
+          <w:lang w:val="es-ES"/>
+        </w:rPr>
+        <w:t xml:space="preserve">de trámites y </w:t>
+      </w:r>
+      <w:proofErr w:type="spellStart"/>
+      <w:r>
+        <w:rPr>
+          <w:rFonts w:ascii="Arial" w:hAnsi="Arial" w:cs="Arial"/>
+          <w:lang w:val="es-ES"/>
+        </w:rPr>
+        <w:t>efectivizaciones</w:t>
+      </w:r>
+      <w:proofErr w:type="spellEnd"/>
+      <w:r>
+        <w:rPr>
+          <w:rFonts w:ascii="Arial" w:hAnsi="Arial" w:cs="Arial"/>
+          <w:lang w:val="es-ES"/>
+        </w:rPr>
+        <w:t xml:space="preserve"> y</w:t>
+      </w:r>
+      <w:r>
+        <w:rPr>
+          <w:rFonts w:ascii="Arial" w:hAnsi="Arial" w:cs="Arial"/>
+          <w:lang w:val="es-ES"/>
+        </w:rPr>
+        <w:t xml:space="preserve"> los factores que podrían explicar el comportamiento. También se realiza un análisis de las solicitudes de exportación y sus aprobaciones</w:t>
       </w:r>
       <w:r>
         <w:rPr>
@@ -1052,7 +1177,21 @@
           <w:rFonts w:ascii="Arial" w:hAnsi="Arial" w:cs="Arial"/>
           <w:lang w:val="es-ES"/>
         </w:rPr>
-        <w:t xml:space="preserve"> de una muestra de aproximadamente 700 solicitudes</w:t>
+        <w:t xml:space="preserve"> de una muestra de aproximadamente 700 </w:t>
+      </w:r>
+      <w:r>
+        <w:rPr>
+          <w:rFonts w:ascii="Arial" w:hAnsi="Arial" w:cs="Arial"/>
+          <w:lang w:val="es-ES"/>
+        </w:rPr>
+        <w:t xml:space="preserve">grupos de </w:t>
+      </w:r>
+      <w:r>
+        <w:rPr>
+          <w:rFonts w:ascii="Arial" w:hAnsi="Arial" w:cs="Arial"/>
+          <w:lang w:val="es-ES"/>
+        </w:rPr>
+        <w:t>solicitudes</w:t>
       </w:r>
       <w:r>
         <w:rPr>
@@ -1071,54 +1210,50 @@
         </w:numPr>
         <w:rPr>
           <w:rFonts w:ascii="Arial" w:hAnsi="Arial" w:cs="Arial"/>
+          <w:b/>
           <w:color w:val="000000" w:themeColor="text1"/>
           <w:sz w:val="24"/>
           <w:lang w:val="es-ES"/>
         </w:rPr>
       </w:pPr>
-      <w:bookmarkStart w:id="1" w:name="_Toc89880315"/>
-      <w:r>
-        <w:rPr>
-          <w:rFonts w:ascii="Arial" w:hAnsi="Arial" w:cs="Arial"/>
+      <w:bookmarkStart w:id="1" w:name="_Toc90147521"/>
+      <w:r>
+        <w:rPr>
+          <w:rFonts w:ascii="Arial" w:hAnsi="Arial" w:cs="Arial"/>
+          <w:b/>
           <w:color w:val="000000" w:themeColor="text1"/>
           <w:sz w:val="24"/>
           <w:lang w:val="es-ES"/>
         </w:rPr>
         <w:t>Objetivos</w:t>
       </w:r>
-    </w:p>
-    <w:p>
-      <w:pPr>
-        <w:ind w:left="360"/>
-        <w:rPr>
-          <w:rFonts w:ascii="Arial" w:hAnsi="Arial" w:cs="Arial"/>
-          <w:lang w:val="es-ES"/>
-        </w:rPr>
-      </w:pPr>
-    </w:p>
-    <w:p>
-      <w:pPr>
-        <w:ind w:left="360"/>
-        <w:rPr>
-          <w:lang w:val="es-ES"/>
-        </w:rPr>
-      </w:pPr>
-      <w:r>
-        <w:rPr>
-          <w:rFonts w:ascii="Arial" w:hAnsi="Arial" w:cs="Arial"/>
-          <w:lang w:val="es-ES"/>
-        </w:rPr>
-        <w:t xml:space="preserve">Describir el comportamiento de las variables exportación en volumen, valor y el número de trámites de exportación y aprobaciones de bienes </w:t>
-      </w:r>
-      <w:proofErr w:type="spellStart"/>
-      <w:r>
-        <w:rPr>
-          <w:rFonts w:ascii="Arial" w:hAnsi="Arial" w:cs="Arial"/>
-          <w:lang w:val="es-ES"/>
-        </w:rPr>
-        <w:t>hidrocarb</w:t>
-      </w:r>
-      <w:proofErr w:type="spellEnd"/>
+      <w:bookmarkEnd w:id="1"/>
+    </w:p>
+    <w:p>
+      <w:pPr>
+        <w:ind w:left="360"/>
+        <w:rPr>
+          <w:rFonts w:ascii="Arial" w:hAnsi="Arial" w:cs="Arial"/>
+          <w:lang w:val="es-ES"/>
+        </w:rPr>
+      </w:pPr>
+    </w:p>
+    <w:p>
+      <w:pPr>
+        <w:ind w:left="360"/>
+        <w:jc w:val="both"/>
+        <w:rPr>
+          <w:rFonts w:ascii="Arial" w:hAnsi="Arial" w:cs="Arial"/>
+          <w:lang w:val="es-ES"/>
+        </w:rPr>
+      </w:pPr>
+      <w:r>
+        <w:rPr>
+          <w:rFonts w:ascii="Arial" w:hAnsi="Arial" w:cs="Arial"/>
+          <w:lang w:val="es-ES"/>
+        </w:rPr>
+        <w:t>Describir el comportamiento de la cantidad de trámites de exportaciones y su relación con índices de precios internacionales clasificándolos en bienes minerales, agrícolas y combustibles.</w:t>
+      </w:r>
     </w:p>
     <w:p>
       <w:pPr>
@@ -1129,32 +1264,38 @@
         </w:numPr>
         <w:rPr>
           <w:rFonts w:ascii="Arial" w:hAnsi="Arial" w:cs="Arial"/>
+          <w:b/>
           <w:color w:val="000000" w:themeColor="text1"/>
           <w:sz w:val="24"/>
           <w:lang w:val="es-ES"/>
         </w:rPr>
       </w:pPr>
-      <w:r>
-        <w:rPr>
-          <w:rFonts w:ascii="Arial" w:hAnsi="Arial" w:cs="Arial"/>
+      <w:bookmarkStart w:id="2" w:name="_Toc90147522"/>
+      <w:r>
+        <w:rPr>
+          <w:rFonts w:ascii="Arial" w:hAnsi="Arial" w:cs="Arial"/>
+          <w:b/>
           <w:color w:val="000000" w:themeColor="text1"/>
           <w:sz w:val="24"/>
           <w:lang w:val="es-ES"/>
         </w:rPr>
         <w:t>Descripción de variables</w:t>
       </w:r>
-      <w:bookmarkEnd w:id="1"/>
-    </w:p>
-    <w:p>
-      <w:pPr>
-        <w:rPr>
-          <w:lang w:val="es-ES"/>
-        </w:rPr>
-      </w:pPr>
-    </w:p>
-    <w:p>
-      <w:pPr>
-        <w:ind w:left="360"/>
+      <w:bookmarkEnd w:id="2"/>
+    </w:p>
+    <w:p>
+      <w:pPr>
+        <w:jc w:val="both"/>
+        <w:rPr>
+          <w:rFonts w:ascii="Arial" w:hAnsi="Arial" w:cs="Arial"/>
+          <w:lang w:val="es-ES"/>
+        </w:rPr>
+      </w:pPr>
+    </w:p>
+    <w:p>
+      <w:pPr>
+        <w:ind w:left="360"/>
+        <w:jc w:val="both"/>
         <w:rPr>
           <w:rFonts w:ascii="Arial" w:hAnsi="Arial" w:cs="Arial"/>
           <w:lang w:val="es-ES"/>
@@ -1172,28 +1313,57 @@
           <w:rFonts w:ascii="Arial" w:hAnsi="Arial" w:cs="Arial"/>
           <w:lang w:val="es-ES"/>
         </w:rPr>
-        <w:t>zarán las siguientes variables:</w:t>
-      </w:r>
-    </w:p>
-    <w:p>
-      <w:pPr>
-        <w:ind w:left="360"/>
-        <w:rPr>
-          <w:rFonts w:ascii="Arial" w:hAnsi="Arial" w:cs="Arial"/>
-          <w:lang w:val="es-ES"/>
-        </w:rPr>
-      </w:pPr>
-      <w:r>
-        <w:rPr>
-          <w:rFonts w:ascii="Arial" w:hAnsi="Arial" w:cs="Arial"/>
-          <w:lang w:val="es-ES"/>
-        </w:rPr>
-        <w:t>Tipo de exportación</w:t>
-      </w:r>
-    </w:p>
-    <w:p>
-      <w:pPr>
-        <w:ind w:left="360"/>
+        <w:t>zarán las siguientes variables</w:t>
+      </w:r>
+      <w:r>
+        <w:rPr>
+          <w:rFonts w:ascii="Arial" w:hAnsi="Arial" w:cs="Arial"/>
+          <w:lang w:val="es-ES"/>
+        </w:rPr>
+        <w:t xml:space="preserve"> de las bases de datos de trámites y trámites efectivos</w:t>
+      </w:r>
+      <w:r>
+        <w:rPr>
+          <w:rFonts w:ascii="Arial" w:hAnsi="Arial" w:cs="Arial"/>
+          <w:lang w:val="es-ES"/>
+        </w:rPr>
+        <w:t xml:space="preserve"> con frecuencia mensual de enero a octubre de 2021</w:t>
+      </w:r>
+      <w:r>
+        <w:rPr>
+          <w:rFonts w:ascii="Arial" w:hAnsi="Arial" w:cs="Arial"/>
+          <w:lang w:val="es-ES"/>
+        </w:rPr>
+        <w:t xml:space="preserve">, </w:t>
+      </w:r>
+      <w:proofErr w:type="spellStart"/>
+      <w:r>
+        <w:rPr>
+          <w:rFonts w:ascii="Arial" w:hAnsi="Arial" w:cs="Arial"/>
+          <w:lang w:val="es-ES"/>
+        </w:rPr>
+        <w:t>asi</w:t>
+      </w:r>
+      <w:proofErr w:type="spellEnd"/>
+      <w:r>
+        <w:rPr>
+          <w:rFonts w:ascii="Arial" w:hAnsi="Arial" w:cs="Arial"/>
+          <w:lang w:val="es-ES"/>
+        </w:rPr>
+        <w:t xml:space="preserve"> como de los índices de precios internacionales</w:t>
+      </w:r>
+      <w:r>
+        <w:rPr>
+          <w:rFonts w:ascii="Arial" w:hAnsi="Arial" w:cs="Arial"/>
+          <w:lang w:val="es-ES"/>
+        </w:rPr>
+        <w:t>:</w:t>
+      </w:r>
+    </w:p>
+    <w:p>
+      <w:pPr>
+        <w:ind w:left="360"/>
+        <w:jc w:val="both"/>
         <w:rPr>
           <w:rFonts w:ascii="Arial" w:hAnsi="Arial" w:cs="Arial"/>
           <w:lang w:val="es-ES"/>
@@ -1206,10 +1376,34 @@
         </w:rPr>
         <w:t>Clasificación Tradicional No Tradicional.</w:t>
       </w:r>
-    </w:p>
-    <w:p>
-      <w:pPr>
-        <w:ind w:left="360"/>
+      <w:r>
+        <w:rPr>
+          <w:rFonts w:ascii="Arial" w:hAnsi="Arial" w:cs="Arial"/>
+          <w:lang w:val="es-ES"/>
+        </w:rPr>
+        <w:t xml:space="preserve"> Es el clasificador de la Comunidad Andina que agrupa a los bienes de exportaciones en Minerales, Hidrocarburos y </w:t>
+      </w:r>
+      <w:proofErr w:type="spellStart"/>
+      <w:r>
+        <w:rPr>
+          <w:rFonts w:ascii="Arial" w:hAnsi="Arial" w:cs="Arial"/>
+          <w:lang w:val="es-ES"/>
+        </w:rPr>
+        <w:t>Agricolas</w:t>
+      </w:r>
+      <w:proofErr w:type="spellEnd"/>
+      <w:r>
+        <w:rPr>
+          <w:rFonts w:ascii="Arial" w:hAnsi="Arial" w:cs="Arial"/>
+          <w:lang w:val="es-ES"/>
+        </w:rPr>
+        <w:t>.</w:t>
+      </w:r>
+    </w:p>
+    <w:p>
+      <w:pPr>
+        <w:ind w:left="360"/>
+        <w:jc w:val="both"/>
         <w:rPr>
           <w:rFonts w:ascii="Arial" w:hAnsi="Arial" w:cs="Arial"/>
           <w:lang w:val="es-ES"/>
@@ -1222,10 +1416,18 @@
         </w:rPr>
         <w:t>País</w:t>
       </w:r>
-    </w:p>
-    <w:p>
-      <w:pPr>
-        <w:ind w:left="360"/>
+      <w:r>
+        <w:rPr>
+          <w:rFonts w:ascii="Arial" w:hAnsi="Arial" w:cs="Arial"/>
+          <w:lang w:val="es-ES"/>
+        </w:rPr>
+        <w:t xml:space="preserve"> Destino. País al cual se dirigen los bienes exportados.</w:t>
+      </w:r>
+    </w:p>
+    <w:p>
+      <w:pPr>
+        <w:ind w:left="360"/>
+        <w:jc w:val="both"/>
         <w:rPr>
           <w:rFonts w:ascii="Arial" w:hAnsi="Arial" w:cs="Arial"/>
           <w:lang w:val="es-ES"/>
@@ -1238,69 +1440,38 @@
         </w:rPr>
         <w:t>Departamento</w:t>
       </w:r>
-    </w:p>
-    <w:p>
-      <w:pPr>
-        <w:ind w:left="360"/>
-        <w:rPr>
-          <w:rFonts w:ascii="Arial" w:hAnsi="Arial" w:cs="Arial"/>
-          <w:lang w:val="es-ES"/>
-        </w:rPr>
-      </w:pPr>
-      <w:r>
-        <w:rPr>
-          <w:rFonts w:ascii="Arial" w:hAnsi="Arial" w:cs="Arial"/>
-          <w:lang w:val="es-ES"/>
-        </w:rPr>
-        <w:t>Volumen</w:t>
-      </w:r>
-    </w:p>
-    <w:p>
-      <w:pPr>
-        <w:ind w:left="360"/>
-        <w:rPr>
-          <w:rFonts w:ascii="Arial" w:hAnsi="Arial" w:cs="Arial"/>
-          <w:lang w:val="es-ES"/>
-        </w:rPr>
-      </w:pPr>
-      <w:r>
-        <w:rPr>
-          <w:rFonts w:ascii="Arial" w:hAnsi="Arial" w:cs="Arial"/>
-          <w:lang w:val="es-ES"/>
-        </w:rPr>
-        <w:t>Valor</w:t>
-      </w:r>
-    </w:p>
-    <w:p>
-      <w:pPr>
-        <w:ind w:left="360"/>
-        <w:rPr>
-          <w:rFonts w:ascii="Arial" w:hAnsi="Arial" w:cs="Arial"/>
-          <w:lang w:val="es-ES"/>
-        </w:rPr>
-      </w:pPr>
-      <w:r>
-        <w:rPr>
-          <w:rFonts w:ascii="Arial" w:hAnsi="Arial" w:cs="Arial"/>
-          <w:lang w:val="es-ES"/>
-        </w:rPr>
-        <w:t>Solicitudes</w:t>
-      </w:r>
-    </w:p>
-    <w:p>
-      <w:pPr>
-        <w:ind w:left="360"/>
-        <w:rPr>
-          <w:rFonts w:ascii="Arial" w:hAnsi="Arial" w:cs="Arial"/>
-          <w:lang w:val="es-ES"/>
-        </w:rPr>
-      </w:pPr>
-      <w:r>
-        <w:rPr>
-          <w:rFonts w:ascii="Arial" w:hAnsi="Arial" w:cs="Arial"/>
-          <w:lang w:val="es-ES"/>
-        </w:rPr>
-        <w:t>Aprobaciones</w:t>
+      <w:r>
+        <w:rPr>
+          <w:rFonts w:ascii="Arial" w:hAnsi="Arial" w:cs="Arial"/>
+          <w:lang w:val="es-ES"/>
+        </w:rPr>
+        <w:t>. Ubicación geográfica donde se realizan los trámites de exportación.</w:t>
+      </w:r>
+    </w:p>
+    <w:p>
+      <w:pPr>
+        <w:ind w:left="360"/>
+        <w:jc w:val="both"/>
+        <w:rPr>
+          <w:rFonts w:ascii="Arial" w:hAnsi="Arial" w:cs="Arial"/>
+          <w:lang w:val="es-ES"/>
+        </w:rPr>
+      </w:pPr>
+      <w:proofErr w:type="spellStart"/>
+      <w:r>
+        <w:rPr>
+          <w:rFonts w:ascii="Arial" w:hAnsi="Arial" w:cs="Arial"/>
+          <w:lang w:val="es-ES"/>
+        </w:rPr>
+        <w:t>Indice</w:t>
+      </w:r>
+      <w:proofErr w:type="spellEnd"/>
+      <w:r>
+        <w:rPr>
+          <w:rFonts w:ascii="Arial" w:hAnsi="Arial" w:cs="Arial"/>
+          <w:lang w:val="es-ES"/>
+        </w:rPr>
+        <w:t xml:space="preserve"> de Precios. Utilizando base diciembre 2006, el Banco Central de Bolivia publica cifras de cotizaciones de precios internacionales en su portal web.</w:t>
       </w:r>
     </w:p>
     <w:p>
@@ -1312,16 +1483,17 @@
         </w:numPr>
         <w:rPr>
           <w:rFonts w:ascii="Arial" w:hAnsi="Arial" w:cs="Arial"/>
+          <w:b/>
           <w:color w:val="000000" w:themeColor="text1"/>
           <w:sz w:val="24"/>
           <w:lang w:val="es-ES"/>
         </w:rPr>
       </w:pPr>
-      <w:bookmarkStart w:id="2" w:name="_GoBack"/>
-      <w:bookmarkEnd w:id="2"/>
-      <w:r>
-        <w:rPr>
-          <w:rFonts w:ascii="Arial" w:hAnsi="Arial" w:cs="Arial"/>
+      <w:bookmarkStart w:id="3" w:name="_Toc90147523"/>
+      <w:r>
+        <w:rPr>
+          <w:rFonts w:ascii="Arial" w:hAnsi="Arial" w:cs="Arial"/>
+          <w:b/>
           <w:color w:val="000000" w:themeColor="text1"/>
           <w:sz w:val="24"/>
           <w:lang w:val="es-ES"/>
@@ -1329,47 +1501,98 @@
         <w:lastRenderedPageBreak/>
         <w:t>Estadísticos</w:t>
       </w:r>
-    </w:p>
-    <w:p>
-      <w:pPr>
-        <w:ind w:left="360"/>
-        <w:rPr>
-          <w:lang w:val="es-ES"/>
-        </w:rPr>
-      </w:pPr>
-    </w:p>
-    <w:p>
-      <w:pPr>
-        <w:ind w:left="360"/>
-        <w:rPr>
-          <w:lang w:val="es-ES"/>
-        </w:rPr>
-      </w:pPr>
-      <w:r>
-        <w:rPr>
-          <w:lang w:val="es-ES"/>
-        </w:rPr>
-        <w:t>Numero de tramites</w:t>
-      </w:r>
-    </w:p>
-    <w:p>
-      <w:pPr>
-        <w:ind w:left="360"/>
-        <w:rPr>
-          <w:lang w:val="es-ES"/>
-        </w:rPr>
-      </w:pPr>
-    </w:p>
-    <w:p>
-      <w:pPr>
-        <w:ind w:left="360"/>
-        <w:jc w:val="center"/>
-        <w:rPr>
-          <w:lang w:val="es-ES"/>
-        </w:rPr>
-      </w:pPr>
-      <w:r>
-        <w:rPr>
+      <w:bookmarkEnd w:id="3"/>
+    </w:p>
+    <w:p>
+      <w:pPr>
+        <w:ind w:left="360"/>
+        <w:jc w:val="both"/>
+        <w:rPr>
+          <w:rFonts w:ascii="Arial" w:hAnsi="Arial" w:cs="Arial"/>
+          <w:lang w:val="es-ES"/>
+        </w:rPr>
+      </w:pPr>
+      <w:r>
+        <w:rPr>
+          <w:rFonts w:ascii="Arial" w:hAnsi="Arial" w:cs="Arial"/>
+          <w:lang w:val="es-ES"/>
+        </w:rPr>
+        <w:t>En el siguiente gráfico se muestra la frecuencia de</w:t>
+      </w:r>
+      <w:r>
+        <w:rPr>
+          <w:rFonts w:ascii="Arial" w:hAnsi="Arial" w:cs="Arial"/>
+          <w:lang w:val="es-ES"/>
+        </w:rPr>
+        <w:t xml:space="preserve"> tramites</w:t>
+      </w:r>
+      <w:r>
+        <w:rPr>
+          <w:rFonts w:ascii="Arial" w:hAnsi="Arial" w:cs="Arial"/>
+          <w:lang w:val="es-ES"/>
+        </w:rPr>
+        <w:t xml:space="preserve"> por grupos de solicitudes.</w:t>
+      </w:r>
+      <w:r>
+        <w:rPr>
+          <w:rFonts w:ascii="Arial" w:hAnsi="Arial" w:cs="Arial"/>
+          <w:lang w:val="es-ES"/>
+        </w:rPr>
+        <w:t xml:space="preserve"> Se estima que la muestra no sugiere un comportamiento normal</w:t>
+      </w:r>
+    </w:p>
+    <w:p>
+      <w:pPr>
+        <w:spacing w:after="0"/>
+        <w:ind w:left="360"/>
+        <w:jc w:val="center"/>
+        <w:rPr>
+          <w:rFonts w:ascii="Arial" w:hAnsi="Arial" w:cs="Arial"/>
+          <w:sz w:val="20"/>
+          <w:lang w:val="es-ES"/>
+        </w:rPr>
+      </w:pPr>
+      <w:r>
+        <w:rPr>
+          <w:rFonts w:ascii="Arial" w:hAnsi="Arial" w:cs="Arial"/>
+          <w:sz w:val="20"/>
+          <w:lang w:val="es-ES"/>
+        </w:rPr>
+        <w:t>Histograma de cantidad agrupada de trámites</w:t>
+      </w:r>
+    </w:p>
+    <w:p>
+      <w:pPr>
+        <w:spacing w:after="0"/>
+        <w:ind w:left="360"/>
+        <w:jc w:val="center"/>
+        <w:rPr>
+          <w:rFonts w:ascii="Arial" w:hAnsi="Arial" w:cs="Arial"/>
+          <w:sz w:val="20"/>
+          <w:lang w:val="es-ES"/>
+        </w:rPr>
+      </w:pPr>
+      <w:r>
+        <w:rPr>
+          <w:rFonts w:ascii="Arial" w:hAnsi="Arial" w:cs="Arial"/>
+          <w:sz w:val="20"/>
+          <w:lang w:val="es-ES"/>
+        </w:rPr>
+        <w:t>(En número de trámites)</w:t>
+      </w:r>
+    </w:p>
+    <w:p>
+      <w:pPr>
+        <w:ind w:left="360"/>
+        <w:jc w:val="center"/>
+        <w:rPr>
+          <w:rFonts w:ascii="Arial" w:hAnsi="Arial" w:cs="Arial"/>
+          <w:lang w:val="es-ES"/>
+        </w:rPr>
+      </w:pPr>
+      <w:r>
+        <w:rPr>
+          <w:rFonts w:ascii="Arial" w:hAnsi="Arial" w:cs="Arial"/>
           <w:lang w:val="es-ES"/>
         </w:rPr>
         <w:pict>
@@ -1392,63 +1615,130 @@
             <v:path o:extrusionok="f" gradientshapeok="t" o:connecttype="rect"/>
             <o:lock v:ext="edit" aspectratio="t"/>
           </v:shapetype>
-          <v:shape id="_x0000_i1025" type="#_x0000_t75" style="width:347.9pt;height:203.9pt">
-            <v:imagedata r:id="rId7" o:title="Rplot"/>
+          <v:shape id="_x0000_i1025" type="#_x0000_t75" style="width:250.3pt;height:127.7pt">
+            <v:imagedata r:id="rId7" o:title="Rplot" croptop="8001f" cropbottom="4266f" cropleft="1535f" cropright="3073f"/>
           </v:shape>
         </w:pict>
       </w:r>
     </w:p>
     <w:p>
       <w:pPr>
-        <w:ind w:left="360"/>
-        <w:rPr>
-          <w:lang w:val="es-ES"/>
-        </w:rPr>
-      </w:pPr>
-      <w:r>
-        <w:rPr>
-          <w:lang w:val="es-ES"/>
-        </w:rPr>
-        <w:t>Numero de tramites efectivizados</w:t>
-      </w:r>
-    </w:p>
-    <w:p>
-      <w:pPr>
-        <w:ind w:left="360"/>
-        <w:rPr>
-          <w:lang w:val="es-ES"/>
-        </w:rPr>
-      </w:pPr>
-    </w:p>
-    <w:p>
-      <w:pPr>
-        <w:ind w:left="360"/>
-        <w:jc w:val="center"/>
-        <w:rPr>
-          <w:lang w:val="es-ES"/>
-        </w:rPr>
-      </w:pPr>
-      <w:r>
-        <w:rPr>
+        <w:ind w:left="1776" w:firstLine="348"/>
+        <w:rPr>
+          <w:rFonts w:ascii="Arial" w:hAnsi="Arial" w:cs="Arial"/>
+          <w:sz w:val="18"/>
+          <w:lang w:val="es-ES"/>
+        </w:rPr>
+      </w:pPr>
+      <w:r>
+        <w:rPr>
+          <w:rFonts w:ascii="Arial" w:hAnsi="Arial" w:cs="Arial"/>
+          <w:sz w:val="18"/>
+          <w:lang w:val="es-ES"/>
+        </w:rPr>
+        <w:t>Elaboración: Propia</w:t>
+      </w:r>
+    </w:p>
+    <w:p>
+      <w:pPr>
+        <w:spacing w:after="0"/>
+        <w:ind w:left="360"/>
+        <w:jc w:val="center"/>
+        <w:rPr>
+          <w:rFonts w:ascii="Arial" w:hAnsi="Arial" w:cs="Arial"/>
+          <w:sz w:val="20"/>
+          <w:lang w:val="es-ES"/>
+        </w:rPr>
+      </w:pPr>
+      <w:r>
+        <w:rPr>
+          <w:rFonts w:ascii="Arial" w:hAnsi="Arial" w:cs="Arial"/>
+          <w:sz w:val="20"/>
+          <w:lang w:val="es-ES"/>
+        </w:rPr>
+        <w:t>Histograma de cantidad agrupada de trámites</w:t>
+      </w:r>
+      <w:r>
+        <w:rPr>
+          <w:rFonts w:ascii="Arial" w:hAnsi="Arial" w:cs="Arial"/>
+          <w:sz w:val="20"/>
+          <w:lang w:val="es-ES"/>
+        </w:rPr>
+        <w:t xml:space="preserve"> efectivos</w:t>
+      </w:r>
+    </w:p>
+    <w:p>
+      <w:pPr>
+        <w:spacing w:after="0"/>
+        <w:ind w:left="360"/>
+        <w:jc w:val="center"/>
+        <w:rPr>
+          <w:rFonts w:ascii="Arial" w:hAnsi="Arial" w:cs="Arial"/>
+          <w:lang w:val="es-ES"/>
+        </w:rPr>
+      </w:pPr>
+      <w:r>
+        <w:rPr>
+          <w:rFonts w:ascii="Arial" w:hAnsi="Arial" w:cs="Arial"/>
+          <w:sz w:val="20"/>
+          <w:lang w:val="es-ES"/>
+        </w:rPr>
+        <w:t>(En número de trámites)</w:t>
+      </w:r>
+    </w:p>
+    <w:p>
+      <w:pPr>
+        <w:ind w:left="360"/>
+        <w:jc w:val="center"/>
+        <w:rPr>
+          <w:rFonts w:ascii="Arial" w:hAnsi="Arial" w:cs="Arial"/>
+          <w:lang w:val="es-ES"/>
+        </w:rPr>
+      </w:pPr>
+      <w:r>
+        <w:rPr>
+          <w:rFonts w:ascii="Arial" w:hAnsi="Arial" w:cs="Arial"/>
           <w:lang w:val="es-ES"/>
         </w:rPr>
         <w:pict>
-          <v:shape id="_x0000_i1026" type="#_x0000_t75" style="width:305.85pt;height:179.7pt">
-            <v:imagedata r:id="rId8" o:title="Rplot01"/>
+          <v:shape id="_x0000_i1026" type="#_x0000_t75" style="width:261pt;height:129.85pt">
+            <v:imagedata r:id="rId8" o:title="Rplot01" croptop="5639f" cropbottom="4543f"/>
           </v:shape>
         </w:pict>
       </w:r>
     </w:p>
     <w:p>
       <w:pPr>
-        <w:ind w:left="360"/>
-        <w:rPr>
+        <w:ind w:left="1776" w:firstLine="348"/>
+        <w:rPr>
+          <w:rFonts w:ascii="Arial" w:hAnsi="Arial" w:cs="Arial"/>
+          <w:sz w:val="18"/>
+          <w:lang w:val="es-ES"/>
+        </w:rPr>
+      </w:pPr>
+      <w:r>
+        <w:rPr>
+          <w:rFonts w:ascii="Arial" w:hAnsi="Arial" w:cs="Arial"/>
+          <w:sz w:val="18"/>
+          <w:lang w:val="es-ES"/>
+        </w:rPr>
+        <w:t>Elaboración: Propia</w:t>
+      </w:r>
+    </w:p>
+    <w:p>
+      <w:pPr>
+        <w:ind w:left="360"/>
+        <w:rPr>
+          <w:rFonts w:ascii="Arial" w:hAnsi="Arial" w:cs="Arial"/>
+          <w:b/>
           <w:lang w:val="es-ES"/>
         </w:rPr>
       </w:pPr>
       <w:proofErr w:type="spellStart"/>
       <w:r>
         <w:rPr>
+          <w:rFonts w:ascii="Arial" w:hAnsi="Arial" w:cs="Arial"/>
+          <w:b/>
           <w:lang w:val="es-ES"/>
         </w:rPr>
         <w:t>Indice</w:t>
@@ -1456,6 +1746,8 @@
       <w:proofErr w:type="spellEnd"/>
       <w:r>
         <w:rPr>
+          <w:rFonts w:ascii="Arial" w:hAnsi="Arial" w:cs="Arial"/>
+          <w:b/>
           <w:lang w:val="es-ES"/>
         </w:rPr>
         <w:t xml:space="preserve"> total de precios básicos</w:t>
@@ -1464,21 +1756,119 @@
     <w:p>
       <w:pPr>
         <w:ind w:left="360"/>
-        <w:jc w:val="center"/>
-        <w:rPr>
-          <w:lang w:val="es-ES"/>
-        </w:rPr>
-      </w:pPr>
-      <w:r>
-        <w:rPr>
+        <w:jc w:val="both"/>
+        <w:rPr>
+          <w:rFonts w:ascii="Arial" w:hAnsi="Arial" w:cs="Arial"/>
+          <w:lang w:val="es-ES"/>
+        </w:rPr>
+      </w:pPr>
+      <w:r>
+        <w:rPr>
+          <w:rFonts w:ascii="Arial" w:hAnsi="Arial" w:cs="Arial"/>
+          <w:lang w:val="es-ES"/>
+        </w:rPr>
+        <w:t>Para el periodo de análisis se cuenta con 10 observaciones de los índices agrícolas, minerales y combustibles, así como el total de precios internacionales.</w:t>
+      </w:r>
+    </w:p>
+    <w:p>
+      <w:pPr>
+        <w:spacing w:after="0"/>
+        <w:ind w:left="360"/>
+        <w:jc w:val="center"/>
+        <w:rPr>
+          <w:rFonts w:ascii="Arial" w:hAnsi="Arial" w:cs="Arial"/>
+          <w:sz w:val="20"/>
+          <w:lang w:val="es-ES"/>
+        </w:rPr>
+      </w:pPr>
+      <w:r>
+        <w:rPr>
+          <w:rFonts w:ascii="Arial" w:hAnsi="Arial" w:cs="Arial"/>
+          <w:sz w:val="20"/>
+          <w:lang w:val="es-ES"/>
+        </w:rPr>
+        <w:t>Hist</w:t>
+      </w:r>
+      <w:r>
+        <w:rPr>
+          <w:rFonts w:ascii="Arial" w:hAnsi="Arial" w:cs="Arial"/>
+          <w:sz w:val="20"/>
+          <w:lang w:val="es-ES"/>
+        </w:rPr>
+        <w:t>ograma del Índice de Precios Totales</w:t>
+      </w:r>
+    </w:p>
+    <w:p>
+      <w:pPr>
+        <w:spacing w:after="0"/>
+        <w:ind w:left="360"/>
+        <w:jc w:val="center"/>
+        <w:rPr>
+          <w:rFonts w:ascii="Arial" w:hAnsi="Arial" w:cs="Arial"/>
+          <w:sz w:val="20"/>
+          <w:lang w:val="es-ES"/>
+        </w:rPr>
+      </w:pPr>
+      <w:r>
+        <w:rPr>
+          <w:rFonts w:ascii="Arial" w:hAnsi="Arial" w:cs="Arial"/>
+          <w:sz w:val="20"/>
+          <w:lang w:val="es-ES"/>
+        </w:rPr>
+        <w:t>(</w:t>
+      </w:r>
+      <w:r>
+        <w:rPr>
+          <w:rFonts w:ascii="Arial" w:hAnsi="Arial" w:cs="Arial"/>
+          <w:sz w:val="20"/>
+          <w:lang w:val="es-ES"/>
+        </w:rPr>
+        <w:t xml:space="preserve">Base </w:t>
+      </w:r>
+      <w:r>
+        <w:rPr>
+          <w:rFonts w:ascii="Times New Roman" w:hAnsi="Times New Roman" w:cs="Arial"/>
+          <w:sz w:val="20"/>
+          <w:lang w:val="en-US"/>
+        </w:rPr>
+        <w:t xml:space="preserve">= </w:t>
+      </w:r>
+      <w:r>
+        <w:rPr>
+          <w:rFonts w:ascii="Arial" w:hAnsi="Arial" w:cs="Arial"/>
+          <w:sz w:val="20"/>
+          <w:lang w:val="es-ES"/>
+        </w:rPr>
+        <w:t>diciembre 2006</w:t>
+      </w:r>
+      <w:r>
+        <w:rPr>
+          <w:rFonts w:ascii="Arial" w:hAnsi="Arial" w:cs="Arial"/>
+          <w:sz w:val="20"/>
+          <w:lang w:val="es-ES"/>
+        </w:rPr>
+        <w:t>)</w:t>
+      </w:r>
+    </w:p>
+    <w:p>
+      <w:pPr>
+        <w:ind w:left="360"/>
+        <w:jc w:val="center"/>
+        <w:rPr>
+          <w:rFonts w:ascii="Arial" w:hAnsi="Arial" w:cs="Arial"/>
+          <w:lang w:val="es-ES"/>
+        </w:rPr>
+      </w:pPr>
+      <w:r>
+        <w:rPr>
+          <w:rFonts w:ascii="Arial" w:hAnsi="Arial" w:cs="Arial"/>
           <w:noProof/>
           <w:lang w:eastAsia="es-BO"/>
         </w:rPr>
-        <w:lastRenderedPageBreak/>
         <w:drawing>
           <wp:inline distT="0" distB="0" distL="0" distR="0">
-            <wp:extent cx="3381375" cy="1986197"/>
-            <wp:effectExtent l="0" t="0" r="0" b="0"/>
+            <wp:extent cx="2579915" cy="1306693"/>
+            <wp:effectExtent l="0" t="0" r="0" b="8255"/>
             <wp:docPr id="1" name="Imagen 1" descr="C:\Users\wilde\AppData\Local\Microsoft\Windows\INetCache\Content.Word\Rplot02.png"/>
             <wp:cNvGraphicFramePr>
               <a:graphicFrameLocks xmlns:a="http://schemas.openxmlformats.org/drawingml/2006/main" noChangeAspect="1"/>
@@ -1492,7 +1882,7 @@
                       <a:picLocks noChangeAspect="1" noChangeArrowheads="1"/>
                     </pic:cNvPicPr>
                   </pic:nvPicPr>
-                  <pic:blipFill>
+                  <pic:blipFill rotWithShape="1">
                     <a:blip r:embed="rId9" cstate="print">
                       <a:extLst>
                         <a:ext uri="{28A0092B-C50C-407E-A947-70E740481C1C}">
@@ -1500,15 +1890,13 @@
                         </a:ext>
                       </a:extLst>
                     </a:blip>
-                    <a:srcRect/>
-                    <a:stretch>
-                      <a:fillRect/>
-                    </a:stretch>
+                    <a:srcRect t="8311" b="5461"/>
+                    <a:stretch/>
                   </pic:blipFill>
                   <pic:spPr bwMode="auto">
                     <a:xfrm>
                       <a:off x="0" y="0"/>
-                      <a:ext cx="3390331" cy="1991457"/>
+                      <a:ext cx="2600413" cy="1317075"/>
                     </a:xfrm>
                     <a:prstGeom prst="rect">
                       <a:avLst/>
@@ -1517,6 +1905,11 @@
                     <a:ln>
                       <a:noFill/>
                     </a:ln>
+                    <a:extLst>
+                      <a:ext uri="{53640926-AAD7-44D8-BBD7-CCE9431645EC}">
+                        <a14:shadowObscured xmlns:a14="http://schemas.microsoft.com/office/drawing/2010/main"/>
+                      </a:ext>
+                    </a:extLst>
                   </pic:spPr>
                 </pic:pic>
               </a:graphicData>
@@ -1527,69 +1920,225 @@
     </w:p>
     <w:p>
       <w:pPr>
-        <w:ind w:left="360"/>
-        <w:rPr>
-          <w:lang w:val="es-ES"/>
-        </w:rPr>
-      </w:pPr>
-      <w:proofErr w:type="spellStart"/>
-      <w:r>
-        <w:rPr>
-          <w:lang w:val="es-ES"/>
-        </w:rPr>
-        <w:t>Indice</w:t>
-      </w:r>
-      <w:proofErr w:type="spellEnd"/>
-      <w:r>
-        <w:rPr>
+        <w:ind w:left="1776" w:firstLine="348"/>
+        <w:rPr>
+          <w:rFonts w:ascii="Arial" w:hAnsi="Arial" w:cs="Arial"/>
+          <w:sz w:val="18"/>
+          <w:lang w:val="es-ES"/>
+        </w:rPr>
+      </w:pPr>
+      <w:r>
+        <w:rPr>
+          <w:rFonts w:ascii="Arial" w:hAnsi="Arial" w:cs="Arial"/>
+          <w:sz w:val="18"/>
+          <w:lang w:val="es-ES"/>
+        </w:rPr>
+        <w:t>Elaboración: Propia</w:t>
+      </w:r>
+    </w:p>
+    <w:p>
+      <w:pPr>
+        <w:ind w:left="360"/>
+        <w:jc w:val="center"/>
+        <w:rPr>
+          <w:rFonts w:ascii="Arial" w:hAnsi="Arial" w:cs="Arial"/>
+          <w:lang w:val="es-ES"/>
+        </w:rPr>
+      </w:pPr>
+    </w:p>
+    <w:p>
+      <w:pPr>
+        <w:ind w:left="360"/>
+        <w:rPr>
+          <w:rFonts w:ascii="Arial" w:hAnsi="Arial" w:cs="Arial"/>
+          <w:b/>
+          <w:lang w:val="es-ES"/>
+        </w:rPr>
+      </w:pPr>
+      <w:r>
+        <w:rPr>
+          <w:rFonts w:ascii="Arial" w:hAnsi="Arial" w:cs="Arial"/>
+          <w:b/>
+          <w:lang w:val="es-ES"/>
+        </w:rPr>
+        <w:lastRenderedPageBreak/>
+        <w:t>Índice</w:t>
+      </w:r>
+      <w:r>
+        <w:rPr>
+          <w:rFonts w:ascii="Arial" w:hAnsi="Arial" w:cs="Arial"/>
+          <w:b/>
           <w:lang w:val="es-ES"/>
         </w:rPr>
         <w:t xml:space="preserve"> de Precios </w:t>
       </w:r>
-      <w:proofErr w:type="spellStart"/>
-      <w:r>
-        <w:rPr>
-          <w:lang w:val="es-ES"/>
-        </w:rPr>
-        <w:t>Agricolas</w:t>
-      </w:r>
-      <w:proofErr w:type="spellEnd"/>
-    </w:p>
-    <w:p>
-      <w:pPr>
-        <w:ind w:left="360"/>
-        <w:rPr>
-          <w:lang w:val="es-ES"/>
-        </w:rPr>
-      </w:pPr>
-      <w:r>
-        <w:rPr>
+      <w:r>
+        <w:rPr>
+          <w:rFonts w:ascii="Arial" w:hAnsi="Arial" w:cs="Arial"/>
+          <w:b/>
+          <w:lang w:val="es-ES"/>
+        </w:rPr>
+        <w:t>Agrícolas</w:t>
+      </w:r>
+    </w:p>
+    <w:p>
+      <w:pPr>
+        <w:spacing w:after="0"/>
+        <w:ind w:left="360"/>
+        <w:jc w:val="center"/>
+        <w:rPr>
+          <w:rFonts w:ascii="Arial" w:hAnsi="Arial" w:cs="Arial"/>
+          <w:sz w:val="20"/>
+          <w:lang w:val="es-ES"/>
+        </w:rPr>
+      </w:pPr>
+      <w:r>
+        <w:rPr>
+          <w:rFonts w:ascii="Arial" w:hAnsi="Arial" w:cs="Arial"/>
+          <w:sz w:val="20"/>
+          <w:lang w:val="es-ES"/>
+        </w:rPr>
+        <w:t>Hist</w:t>
+      </w:r>
+      <w:r>
+        <w:rPr>
+          <w:rFonts w:ascii="Arial" w:hAnsi="Arial" w:cs="Arial"/>
+          <w:sz w:val="20"/>
+          <w:lang w:val="es-ES"/>
+        </w:rPr>
+        <w:t xml:space="preserve">ograma del Índice de Precios </w:t>
+      </w:r>
+      <w:r>
+        <w:rPr>
+          <w:rFonts w:ascii="Arial" w:hAnsi="Arial" w:cs="Arial"/>
+          <w:sz w:val="20"/>
+          <w:lang w:val="es-ES"/>
+        </w:rPr>
+        <w:t>de productos Agrícolas</w:t>
+      </w:r>
+    </w:p>
+    <w:p>
+      <w:pPr>
+        <w:spacing w:after="0"/>
+        <w:ind w:left="360"/>
+        <w:jc w:val="center"/>
+        <w:rPr>
+          <w:rFonts w:ascii="Arial" w:hAnsi="Arial" w:cs="Arial"/>
+          <w:sz w:val="20"/>
+          <w:lang w:val="es-ES"/>
+        </w:rPr>
+      </w:pPr>
+      <w:r>
+        <w:rPr>
+          <w:rFonts w:ascii="Arial" w:hAnsi="Arial" w:cs="Arial"/>
+          <w:sz w:val="20"/>
+          <w:lang w:val="es-ES"/>
+        </w:rPr>
+        <w:t>(</w:t>
+      </w:r>
+      <w:r>
+        <w:rPr>
+          <w:rFonts w:ascii="Arial" w:hAnsi="Arial" w:cs="Arial"/>
+          <w:sz w:val="20"/>
+          <w:lang w:val="es-ES"/>
+        </w:rPr>
+        <w:t xml:space="preserve">Base </w:t>
+      </w:r>
+      <w:r>
+        <w:rPr>
+          <w:rFonts w:ascii="Times New Roman" w:hAnsi="Times New Roman" w:cs="Arial"/>
+          <w:sz w:val="20"/>
+          <w:lang w:val="en-US"/>
+        </w:rPr>
+        <w:t xml:space="preserve">= </w:t>
+      </w:r>
+      <w:r>
+        <w:rPr>
+          <w:rFonts w:ascii="Arial" w:hAnsi="Arial" w:cs="Arial"/>
+          <w:sz w:val="20"/>
+          <w:lang w:val="es-ES"/>
+        </w:rPr>
+        <w:t>diciembre 2006</w:t>
+      </w:r>
+      <w:r>
+        <w:rPr>
+          <w:rFonts w:ascii="Arial" w:hAnsi="Arial" w:cs="Arial"/>
+          <w:sz w:val="20"/>
+          <w:lang w:val="es-ES"/>
+        </w:rPr>
+        <w:t>)</w:t>
+      </w:r>
+    </w:p>
+    <w:p>
+      <w:pPr>
+        <w:ind w:left="360"/>
+        <w:jc w:val="center"/>
+        <w:rPr>
+          <w:rFonts w:ascii="Arial" w:hAnsi="Arial" w:cs="Arial"/>
+          <w:lang w:val="es-ES"/>
+        </w:rPr>
+      </w:pPr>
+      <w:r>
+        <w:rPr>
+          <w:rFonts w:ascii="Arial" w:hAnsi="Arial" w:cs="Arial"/>
           <w:lang w:val="es-ES"/>
         </w:rPr>
         <w:pict>
-          <v:shape id="_x0000_i1027" type="#_x0000_t75" style="width:355.4pt;height:208.5pt">
-            <v:imagedata r:id="rId10" o:title="Rplot03"/>
+          <v:shape id="_x0000_i1027" type="#_x0000_t75" style="width:225pt;height:118.7pt">
+            <v:imagedata r:id="rId10" o:title="Rplot03" croptop="6736f"/>
           </v:shape>
         </w:pict>
       </w:r>
     </w:p>
     <w:p>
       <w:pPr>
-        <w:ind w:left="360"/>
-        <w:rPr>
-          <w:lang w:val="es-ES"/>
-        </w:rPr>
-      </w:pPr>
-      <w:proofErr w:type="spellStart"/>
-      <w:r>
-        <w:rPr>
-          <w:lang w:val="es-ES"/>
-        </w:rPr>
-        <w:t>Indice</w:t>
-      </w:r>
-      <w:proofErr w:type="spellEnd"/>
-      <w:r>
-        <w:rPr>
+        <w:ind w:left="1776" w:firstLine="348"/>
+        <w:rPr>
+          <w:rFonts w:ascii="Arial" w:hAnsi="Arial" w:cs="Arial"/>
+          <w:sz w:val="18"/>
+          <w:lang w:val="es-ES"/>
+        </w:rPr>
+      </w:pPr>
+      <w:r>
+        <w:rPr>
+          <w:rFonts w:ascii="Arial" w:hAnsi="Arial" w:cs="Arial"/>
+          <w:sz w:val="18"/>
+          <w:lang w:val="es-ES"/>
+        </w:rPr>
+        <w:t>Elaboración: Propia</w:t>
+      </w:r>
+    </w:p>
+    <w:p>
+      <w:pPr>
+        <w:ind w:left="360"/>
+        <w:jc w:val="center"/>
+        <w:rPr>
+          <w:rFonts w:ascii="Arial" w:hAnsi="Arial" w:cs="Arial"/>
+          <w:lang w:val="es-ES"/>
+        </w:rPr>
+      </w:pPr>
+    </w:p>
+    <w:p>
+      <w:pPr>
+        <w:ind w:left="360"/>
+        <w:rPr>
+          <w:rFonts w:ascii="Arial" w:hAnsi="Arial" w:cs="Arial"/>
+          <w:b/>
+          <w:lang w:val="es-ES"/>
+        </w:rPr>
+      </w:pPr>
+      <w:r>
+        <w:rPr>
+          <w:rFonts w:ascii="Arial" w:hAnsi="Arial" w:cs="Arial"/>
+          <w:b/>
+          <w:lang w:val="es-ES"/>
+        </w:rPr>
+        <w:t>Índice</w:t>
+      </w:r>
+      <w:r>
+        <w:rPr>
+          <w:rFonts w:ascii="Arial" w:hAnsi="Arial" w:cs="Arial"/>
+          <w:b/>
           <w:lang w:val="es-ES"/>
         </w:rPr>
         <w:t xml:space="preserve"> de Precios de Minerales</w:t>
@@ -1597,72 +2146,271 @@
     </w:p>
     <w:p>
       <w:pPr>
-        <w:ind w:left="360"/>
-        <w:rPr>
-          <w:lang w:val="es-ES"/>
-        </w:rPr>
-      </w:pPr>
-      <w:r>
-        <w:rPr>
-          <w:lang w:val="es-ES"/>
-        </w:rPr>
-        <w:lastRenderedPageBreak/>
+        <w:spacing w:after="0"/>
+        <w:ind w:left="360"/>
+        <w:jc w:val="center"/>
+        <w:rPr>
+          <w:rFonts w:ascii="Arial" w:hAnsi="Arial" w:cs="Arial"/>
+          <w:sz w:val="20"/>
+          <w:lang w:val="es-ES"/>
+        </w:rPr>
+      </w:pPr>
+      <w:r>
+        <w:rPr>
+          <w:rFonts w:ascii="Arial" w:hAnsi="Arial" w:cs="Arial"/>
+          <w:sz w:val="20"/>
+          <w:lang w:val="es-ES"/>
+        </w:rPr>
+        <w:t>Hist</w:t>
+      </w:r>
+      <w:r>
+        <w:rPr>
+          <w:rFonts w:ascii="Arial" w:hAnsi="Arial" w:cs="Arial"/>
+          <w:sz w:val="20"/>
+          <w:lang w:val="es-ES"/>
+        </w:rPr>
+        <w:t xml:space="preserve">ograma del Índice de Precios de productos </w:t>
+      </w:r>
+      <w:r>
+        <w:rPr>
+          <w:rFonts w:ascii="Arial" w:hAnsi="Arial" w:cs="Arial"/>
+          <w:sz w:val="20"/>
+          <w:lang w:val="es-ES"/>
+        </w:rPr>
+        <w:t>Minerales</w:t>
+      </w:r>
+    </w:p>
+    <w:p>
+      <w:pPr>
+        <w:spacing w:after="0"/>
+        <w:ind w:left="360"/>
+        <w:jc w:val="center"/>
+        <w:rPr>
+          <w:rFonts w:ascii="Arial" w:hAnsi="Arial" w:cs="Arial"/>
+          <w:sz w:val="20"/>
+          <w:lang w:val="es-ES"/>
+        </w:rPr>
+      </w:pPr>
+      <w:r>
+        <w:rPr>
+          <w:rFonts w:ascii="Arial" w:hAnsi="Arial" w:cs="Arial"/>
+          <w:sz w:val="20"/>
+          <w:lang w:val="es-ES"/>
+        </w:rPr>
+        <w:t>(</w:t>
+      </w:r>
+      <w:r>
+        <w:rPr>
+          <w:rFonts w:ascii="Arial" w:hAnsi="Arial" w:cs="Arial"/>
+          <w:sz w:val="20"/>
+          <w:lang w:val="es-ES"/>
+        </w:rPr>
+        <w:t xml:space="preserve">Base </w:t>
+      </w:r>
+      <w:r>
+        <w:rPr>
+          <w:rFonts w:ascii="Times New Roman" w:hAnsi="Times New Roman" w:cs="Arial"/>
+          <w:sz w:val="20"/>
+          <w:lang w:val="en-US"/>
+        </w:rPr>
+        <w:t xml:space="preserve">= </w:t>
+      </w:r>
+      <w:r>
+        <w:rPr>
+          <w:rFonts w:ascii="Arial" w:hAnsi="Arial" w:cs="Arial"/>
+          <w:sz w:val="20"/>
+          <w:lang w:val="es-ES"/>
+        </w:rPr>
+        <w:t>diciembre 2006</w:t>
+      </w:r>
+      <w:r>
+        <w:rPr>
+          <w:rFonts w:ascii="Arial" w:hAnsi="Arial" w:cs="Arial"/>
+          <w:sz w:val="20"/>
+          <w:lang w:val="es-ES"/>
+        </w:rPr>
+        <w:t>)</w:t>
+      </w:r>
+    </w:p>
+    <w:p>
+      <w:pPr>
+        <w:ind w:left="360"/>
+        <w:jc w:val="center"/>
+        <w:rPr>
+          <w:rFonts w:ascii="Arial" w:hAnsi="Arial" w:cs="Arial"/>
+          <w:lang w:val="es-ES"/>
+        </w:rPr>
+      </w:pPr>
+      <w:r>
+        <w:rPr>
+          <w:rFonts w:ascii="Arial" w:hAnsi="Arial" w:cs="Arial"/>
+          <w:lang w:val="es-ES"/>
+        </w:rPr>
         <w:pict>
-          <v:shape id="_x0000_i1028" type="#_x0000_t75" style="width:467.7pt;height:274.75pt">
-            <v:imagedata r:id="rId11" o:title="Rplot04"/>
+          <v:shape id="_x0000_i1116" type="#_x0000_t75" style="width:252.85pt;height:127.3pt">
+            <v:imagedata r:id="rId11" o:title="Rplot04" croptop="6847f" cropbottom="5010f" cropright="3123f"/>
           </v:shape>
         </w:pict>
       </w:r>
     </w:p>
     <w:p>
       <w:pPr>
-        <w:ind w:left="360"/>
-        <w:rPr>
-          <w:lang w:val="es-ES"/>
-        </w:rPr>
-      </w:pPr>
+        <w:ind w:left="1776" w:firstLine="348"/>
+        <w:rPr>
+          <w:rFonts w:ascii="Arial" w:hAnsi="Arial" w:cs="Arial"/>
+          <w:sz w:val="18"/>
+          <w:lang w:val="es-ES"/>
+        </w:rPr>
+      </w:pPr>
+      <w:r>
+        <w:rPr>
+          <w:rFonts w:ascii="Arial" w:hAnsi="Arial" w:cs="Arial"/>
+          <w:sz w:val="18"/>
+          <w:lang w:val="es-ES"/>
+        </w:rPr>
+        <w:t>Elaboración: Propia</w:t>
+      </w:r>
+    </w:p>
+    <w:p>
+      <w:pPr>
+        <w:ind w:left="360"/>
+        <w:rPr>
+          <w:rFonts w:ascii="Arial" w:hAnsi="Arial" w:cs="Arial"/>
+          <w:b/>
+          <w:lang w:val="es-ES"/>
+        </w:rPr>
+      </w:pPr>
+      <w:r>
+        <w:rPr>
+          <w:rFonts w:ascii="Arial" w:hAnsi="Arial" w:cs="Arial"/>
+          <w:b/>
+          <w:lang w:val="es-ES"/>
+        </w:rPr>
+        <w:t>Índice</w:t>
+      </w:r>
+      <w:r>
+        <w:rPr>
+          <w:rFonts w:ascii="Arial" w:hAnsi="Arial" w:cs="Arial"/>
+          <w:b/>
+          <w:lang w:val="es-ES"/>
+        </w:rPr>
+        <w:t xml:space="preserve"> de pre</w:t>
+      </w:r>
+      <w:r>
+        <w:rPr>
+          <w:rFonts w:ascii="Arial" w:hAnsi="Arial" w:cs="Arial"/>
+          <w:b/>
+          <w:lang w:val="es-ES"/>
+        </w:rPr>
+        <w:t>cios de combustibles</w:t>
+      </w:r>
+    </w:p>
+    <w:p>
+      <w:pPr>
+        <w:spacing w:after="0"/>
+        <w:ind w:left="360"/>
+        <w:jc w:val="center"/>
+        <w:rPr>
+          <w:rFonts w:ascii="Arial" w:hAnsi="Arial" w:cs="Arial"/>
+          <w:sz w:val="20"/>
+          <w:lang w:val="es-ES"/>
+        </w:rPr>
+      </w:pPr>
+      <w:r>
+        <w:rPr>
+          <w:rFonts w:ascii="Arial" w:hAnsi="Arial" w:cs="Arial"/>
+          <w:sz w:val="20"/>
+          <w:lang w:val="es-ES"/>
+        </w:rPr>
+        <w:t>Hist</w:t>
+      </w:r>
+      <w:r>
+        <w:rPr>
+          <w:rFonts w:ascii="Arial" w:hAnsi="Arial" w:cs="Arial"/>
+          <w:sz w:val="20"/>
+          <w:lang w:val="es-ES"/>
+        </w:rPr>
+        <w:t xml:space="preserve">ograma del Índice de Precios de productos </w:t>
+      </w:r>
       <w:proofErr w:type="spellStart"/>
       <w:r>
         <w:rPr>
-          <w:lang w:val="es-ES"/>
-        </w:rPr>
-        <w:t>Indice</w:t>
+          <w:rFonts w:ascii="Arial" w:hAnsi="Arial" w:cs="Arial"/>
+          <w:sz w:val="20"/>
+          <w:lang w:val="es-ES"/>
+        </w:rPr>
+        <w:t>Cumbustibles</w:t>
       </w:r>
       <w:proofErr w:type="spellEnd"/>
-      <w:r>
-        <w:rPr>
-          <w:lang w:val="es-ES"/>
-        </w:rPr>
-        <w:t xml:space="preserve"> de pre</w:t>
-      </w:r>
-      <w:r>
-        <w:rPr>
-          <w:lang w:val="es-ES"/>
-        </w:rPr>
-        <w:t>cios de combustibles</w:t>
-      </w:r>
-    </w:p>
-    <w:p>
-      <w:pPr>
-        <w:ind w:left="360"/>
-        <w:rPr>
-          <w:lang w:val="es-ES"/>
-        </w:rPr>
-      </w:pPr>
-    </w:p>
-    <w:p>
-      <w:pPr>
-        <w:ind w:left="360"/>
-        <w:rPr>
-          <w:lang w:val="es-ES"/>
-        </w:rPr>
-      </w:pPr>
-      <w:r>
-        <w:rPr>
+    </w:p>
+    <w:p>
+      <w:pPr>
+        <w:spacing w:after="0"/>
+        <w:ind w:left="360"/>
+        <w:jc w:val="center"/>
+        <w:rPr>
+          <w:rFonts w:ascii="Arial" w:hAnsi="Arial" w:cs="Arial"/>
+          <w:sz w:val="20"/>
+          <w:lang w:val="es-ES"/>
+        </w:rPr>
+      </w:pPr>
+      <w:r>
+        <w:rPr>
+          <w:rFonts w:ascii="Arial" w:hAnsi="Arial" w:cs="Arial"/>
+          <w:sz w:val="20"/>
+          <w:lang w:val="es-ES"/>
+        </w:rPr>
+        <w:t>(</w:t>
+      </w:r>
+      <w:r>
+        <w:rPr>
+          <w:rFonts w:ascii="Arial" w:hAnsi="Arial" w:cs="Arial"/>
+          <w:sz w:val="20"/>
+          <w:lang w:val="es-ES"/>
+        </w:rPr>
+        <w:t xml:space="preserve">Base </w:t>
+      </w:r>
+      <w:r>
+        <w:rPr>
+          <w:rFonts w:ascii="Times New Roman" w:hAnsi="Times New Roman" w:cs="Arial"/>
+          <w:sz w:val="20"/>
+          <w:lang w:val="en-US"/>
+        </w:rPr>
+        <w:t xml:space="preserve">= </w:t>
+      </w:r>
+      <w:r>
+        <w:rPr>
+          <w:rFonts w:ascii="Arial" w:hAnsi="Arial" w:cs="Arial"/>
+          <w:sz w:val="20"/>
+          <w:lang w:val="es-ES"/>
+        </w:rPr>
+        <w:t>diciembre 2006</w:t>
+      </w:r>
+      <w:r>
+        <w:rPr>
+          <w:rFonts w:ascii="Arial" w:hAnsi="Arial" w:cs="Arial"/>
+          <w:sz w:val="20"/>
+          <w:lang w:val="es-ES"/>
+        </w:rPr>
+        <w:t>)</w:t>
+      </w:r>
+    </w:p>
+    <w:p>
+      <w:pPr>
+        <w:ind w:left="360"/>
+        <w:jc w:val="center"/>
+        <w:rPr>
+          <w:rFonts w:ascii="Arial" w:hAnsi="Arial" w:cs="Arial"/>
+          <w:lang w:val="es-ES"/>
+        </w:rPr>
+      </w:pPr>
+      <w:r>
+        <w:rPr>
+          <w:rFonts w:ascii="Arial" w:hAnsi="Arial" w:cs="Arial"/>
           <w:lang w:val="es-ES"/>
         </w:rPr>
         <w:pict>
-          <v:shape id="_x0000_i1029" type="#_x0000_t75" style="width:321.4pt;height:188.35pt">
+          <v:shape id="_x0000_i1029" type="#_x0000_t75" style="width:237.85pt;height:139.7pt">
             <v:imagedata r:id="rId12" o:title="Rplot06"/>
           </v:shape>
         </w:pict>
@@ -1670,194 +2418,474 @@
     </w:p>
     <w:p>
       <w:pPr>
-        <w:ind w:left="360"/>
-        <w:rPr>
-          <w:lang w:val="es-ES"/>
-        </w:rPr>
-      </w:pPr>
-    </w:p>
-    <w:p>
-      <w:pPr>
-        <w:ind w:left="360"/>
-        <w:rPr>
-          <w:lang w:val="es-ES"/>
-        </w:rPr>
-      </w:pPr>
-    </w:p>
-    <w:p>
-      <w:pPr>
-        <w:ind w:left="360"/>
-        <w:rPr>
-          <w:lang w:val="es-ES"/>
-        </w:rPr>
-      </w:pPr>
-    </w:p>
-    <w:p>
-      <w:pPr>
-        <w:ind w:left="360"/>
-        <w:rPr>
-          <w:lang w:val="es-ES"/>
-        </w:rPr>
-      </w:pPr>
-    </w:p>
-    <w:p>
-      <w:pPr>
-        <w:ind w:left="360"/>
-        <w:rPr>
-          <w:lang w:val="es-ES"/>
-        </w:rPr>
-      </w:pPr>
-    </w:p>
-    <w:p>
-      <w:pPr>
-        <w:ind w:left="360"/>
-        <w:rPr>
-          <w:lang w:val="es-ES"/>
-        </w:rPr>
-      </w:pPr>
-      <w:r>
-        <w:rPr>
+        <w:ind w:left="1776" w:firstLine="348"/>
+        <w:rPr>
+          <w:rFonts w:ascii="Arial" w:hAnsi="Arial" w:cs="Arial"/>
+          <w:sz w:val="18"/>
+          <w:lang w:val="es-ES"/>
+        </w:rPr>
+      </w:pPr>
+      <w:r>
+        <w:rPr>
+          <w:rFonts w:ascii="Arial" w:hAnsi="Arial" w:cs="Arial"/>
+          <w:sz w:val="18"/>
+          <w:lang w:val="es-ES"/>
+        </w:rPr>
+        <w:t>Elaboración: Propia</w:t>
+      </w:r>
+    </w:p>
+    <w:p>
+      <w:pPr>
+        <w:ind w:left="360"/>
+        <w:rPr>
+          <w:rFonts w:ascii="Arial" w:hAnsi="Arial" w:cs="Arial"/>
+          <w:lang w:val="es-ES"/>
+        </w:rPr>
+      </w:pPr>
+    </w:p>
+    <w:p>
+      <w:pPr>
+        <w:ind w:left="360"/>
+        <w:jc w:val="both"/>
+        <w:rPr>
+          <w:rFonts w:ascii="Arial" w:hAnsi="Arial" w:cs="Arial"/>
+          <w:lang w:val="es-ES"/>
+        </w:rPr>
+      </w:pPr>
+      <w:r>
+        <w:rPr>
+          <w:rFonts w:ascii="Arial" w:hAnsi="Arial" w:cs="Arial"/>
           <w:lang w:val="es-ES"/>
         </w:rPr>
         <w:lastRenderedPageBreak/>
-        <w:t>Número de trámites</w:t>
-      </w:r>
-    </w:p>
-    <w:p>
-      <w:pPr>
-        <w:ind w:left="360"/>
-        <w:jc w:val="center"/>
-        <w:rPr>
-          <w:lang w:val="es-ES"/>
-        </w:rPr>
-      </w:pPr>
-      <w:r>
-        <w:rPr>
+        <w:t>La cantidad de trámites para productos minerales destaca sobre los agrícolas e hidrocarburos debido a la</w:t>
+      </w:r>
+      <w:r>
+        <w:rPr>
+          <w:rFonts w:ascii="Arial" w:hAnsi="Arial" w:cs="Arial"/>
+          <w:lang w:val="es-ES"/>
+        </w:rPr>
+        <w:t>s</w:t>
+      </w:r>
+      <w:r>
+        <w:rPr>
+          <w:rFonts w:ascii="Arial" w:hAnsi="Arial" w:cs="Arial"/>
+          <w:lang w:val="es-ES"/>
+        </w:rPr>
+        <w:t xml:space="preserve"> altas ganancias por exportación de estos bienes y la cantidad considerable de cooperativas y empresas mineras que solicitan la exportación de su producción en crecimiento</w:t>
+      </w:r>
+    </w:p>
+    <w:p>
+      <w:pPr>
+        <w:spacing w:after="0"/>
+        <w:ind w:left="360"/>
+        <w:jc w:val="center"/>
+        <w:rPr>
+          <w:rFonts w:ascii="Arial" w:hAnsi="Arial" w:cs="Arial"/>
+          <w:sz w:val="20"/>
+          <w:lang w:val="es-ES"/>
+        </w:rPr>
+      </w:pPr>
+      <w:r>
+        <w:rPr>
+          <w:rFonts w:ascii="Arial" w:hAnsi="Arial" w:cs="Arial"/>
+          <w:sz w:val="20"/>
+          <w:lang w:val="es-ES"/>
+        </w:rPr>
+        <w:t>Tramites de exportación por clasificación TNT</w:t>
+      </w:r>
+    </w:p>
+    <w:p>
+      <w:pPr>
+        <w:spacing w:after="0"/>
+        <w:ind w:left="360"/>
+        <w:jc w:val="center"/>
+        <w:rPr>
+          <w:rFonts w:ascii="Arial" w:hAnsi="Arial" w:cs="Arial"/>
+          <w:sz w:val="20"/>
+          <w:lang w:val="es-ES"/>
+        </w:rPr>
+      </w:pPr>
+      <w:r>
+        <w:rPr>
+          <w:rFonts w:ascii="Arial" w:hAnsi="Arial" w:cs="Arial"/>
+          <w:sz w:val="20"/>
+          <w:lang w:val="es-ES"/>
+        </w:rPr>
+        <w:t>(</w:t>
+      </w:r>
+      <w:r>
+        <w:rPr>
+          <w:rFonts w:ascii="Arial" w:hAnsi="Arial" w:cs="Arial"/>
+          <w:sz w:val="20"/>
+          <w:lang w:val="es-ES"/>
+        </w:rPr>
+        <w:t xml:space="preserve">En número de </w:t>
+      </w:r>
+      <w:proofErr w:type="spellStart"/>
+      <w:r>
+        <w:rPr>
+          <w:rFonts w:ascii="Arial" w:hAnsi="Arial" w:cs="Arial"/>
+          <w:sz w:val="20"/>
+          <w:lang w:val="es-ES"/>
+        </w:rPr>
+        <w:t>tramites</w:t>
+      </w:r>
+      <w:proofErr w:type="spellEnd"/>
+      <w:r>
+        <w:rPr>
+          <w:rFonts w:ascii="Arial" w:hAnsi="Arial" w:cs="Arial"/>
+          <w:sz w:val="20"/>
+          <w:lang w:val="es-ES"/>
+        </w:rPr>
+        <w:t>)</w:t>
+      </w:r>
+    </w:p>
+    <w:p>
+      <w:pPr>
+        <w:ind w:left="360"/>
+        <w:jc w:val="center"/>
+        <w:rPr>
+          <w:rFonts w:ascii="Arial" w:hAnsi="Arial" w:cs="Arial"/>
+          <w:lang w:val="es-ES"/>
+        </w:rPr>
+      </w:pPr>
+      <w:r>
+        <w:rPr>
+          <w:rFonts w:ascii="Arial" w:hAnsi="Arial" w:cs="Arial"/>
           <w:lang w:val="es-ES"/>
         </w:rPr>
         <w:pict>
-          <v:shape id="_x0000_i1030" type="#_x0000_t75" style="width:322pt;height:199.85pt">
-            <v:imagedata r:id="rId13" o:title="Rplot07"/>
+          <v:shape id="_x0000_i1030" type="#_x0000_t75" style="width:208.7pt;height:100.7pt">
+            <v:imagedata r:id="rId13" o:title="Rplot07" croptop="9119f" cropbottom="5468f"/>
           </v:shape>
         </w:pict>
       </w:r>
     </w:p>
     <w:p>
       <w:pPr>
-        <w:ind w:left="360"/>
-        <w:rPr>
-          <w:lang w:val="es-ES"/>
-        </w:rPr>
-      </w:pPr>
-      <w:proofErr w:type="spellStart"/>
-      <w:r>
-        <w:rPr>
-          <w:lang w:val="es-ES"/>
-        </w:rPr>
-        <w:t>Saf</w:t>
-      </w:r>
-      <w:proofErr w:type="spellEnd"/>
-    </w:p>
-    <w:p>
-      <w:pPr>
-        <w:ind w:left="360"/>
-        <w:rPr>
-          <w:lang w:val="es-ES"/>
-        </w:rPr>
-      </w:pPr>
-      <w:r>
-        <w:rPr>
+        <w:ind w:left="1776" w:firstLine="348"/>
+        <w:rPr>
+          <w:rFonts w:ascii="Arial" w:hAnsi="Arial" w:cs="Arial"/>
+          <w:sz w:val="18"/>
+          <w:lang w:val="es-ES"/>
+        </w:rPr>
+      </w:pPr>
+      <w:r>
+        <w:rPr>
+          <w:rFonts w:ascii="Arial" w:hAnsi="Arial" w:cs="Arial"/>
+          <w:sz w:val="18"/>
+          <w:lang w:val="es-ES"/>
+        </w:rPr>
+        <w:t>Elaboración: Propia</w:t>
+      </w:r>
+    </w:p>
+    <w:p>
+      <w:pPr>
+        <w:ind w:left="360"/>
+        <w:jc w:val="both"/>
+        <w:rPr>
+          <w:rFonts w:ascii="Arial" w:hAnsi="Arial" w:cs="Arial"/>
+          <w:lang w:val="es-ES"/>
+        </w:rPr>
+      </w:pPr>
+      <w:r>
+        <w:rPr>
+          <w:rFonts w:ascii="Arial" w:hAnsi="Arial" w:cs="Arial"/>
+          <w:lang w:val="es-ES"/>
+        </w:rPr>
+        <w:t>Por país destino destacan los trámites con exportaciones dirigidas a China, Estados Unidos, Corea del Sur y Brasil, especialmente concentrados por trámites del sector minero y productos como el Zinc, Estaño y Oro.</w:t>
+      </w:r>
+    </w:p>
+    <w:p>
+      <w:pPr>
+        <w:spacing w:after="0"/>
+        <w:ind w:left="360"/>
+        <w:jc w:val="center"/>
+        <w:rPr>
+          <w:rFonts w:ascii="Arial" w:hAnsi="Arial" w:cs="Arial"/>
+          <w:sz w:val="20"/>
+          <w:lang w:val="es-ES"/>
+        </w:rPr>
+      </w:pPr>
+      <w:r>
+        <w:rPr>
+          <w:rFonts w:ascii="Arial" w:hAnsi="Arial" w:cs="Arial"/>
+          <w:sz w:val="20"/>
+          <w:lang w:val="es-ES"/>
+        </w:rPr>
+        <w:t>Tramites de exportación por</w:t>
+      </w:r>
+      <w:r>
+        <w:rPr>
+          <w:rFonts w:ascii="Arial" w:hAnsi="Arial" w:cs="Arial"/>
+          <w:sz w:val="20"/>
+          <w:lang w:val="es-ES"/>
+        </w:rPr>
+        <w:t xml:space="preserve"> País Destino</w:t>
+      </w:r>
+    </w:p>
+    <w:p>
+      <w:pPr>
+        <w:spacing w:after="0"/>
+        <w:ind w:left="360"/>
+        <w:jc w:val="center"/>
+        <w:rPr>
+          <w:rFonts w:ascii="Arial" w:hAnsi="Arial" w:cs="Arial"/>
+          <w:sz w:val="20"/>
+          <w:lang w:val="es-ES"/>
+        </w:rPr>
+      </w:pPr>
+      <w:r>
+        <w:rPr>
+          <w:rFonts w:ascii="Arial" w:hAnsi="Arial" w:cs="Arial"/>
+          <w:sz w:val="20"/>
+          <w:lang w:val="es-ES"/>
+        </w:rPr>
+        <w:t>(</w:t>
+      </w:r>
+      <w:r>
+        <w:rPr>
+          <w:rFonts w:ascii="Arial" w:hAnsi="Arial" w:cs="Arial"/>
+          <w:sz w:val="20"/>
+          <w:lang w:val="es-ES"/>
+        </w:rPr>
+        <w:t xml:space="preserve">En número de </w:t>
+      </w:r>
+      <w:r>
+        <w:rPr>
+          <w:rFonts w:ascii="Arial" w:hAnsi="Arial" w:cs="Arial"/>
+          <w:sz w:val="20"/>
+          <w:lang w:val="es-ES"/>
+        </w:rPr>
+        <w:t>trámites</w:t>
+      </w:r>
+      <w:r>
+        <w:rPr>
+          <w:rFonts w:ascii="Arial" w:hAnsi="Arial" w:cs="Arial"/>
+          <w:sz w:val="20"/>
+          <w:lang w:val="es-ES"/>
+        </w:rPr>
+        <w:t>)</w:t>
+      </w:r>
+    </w:p>
+    <w:p>
+      <w:pPr>
+        <w:ind w:left="360"/>
+        <w:jc w:val="center"/>
+        <w:rPr>
+          <w:rFonts w:ascii="Arial" w:hAnsi="Arial" w:cs="Arial"/>
+          <w:lang w:val="es-ES"/>
+        </w:rPr>
+      </w:pPr>
+      <w:r>
+        <w:rPr>
+          <w:rFonts w:ascii="Arial" w:hAnsi="Arial" w:cs="Arial"/>
           <w:lang w:val="es-ES"/>
         </w:rPr>
         <w:pict>
-          <v:shape id="_x0000_i1038" type="#_x0000_t75" style="width:345.6pt;height:214.85pt">
-            <v:imagedata r:id="rId14" o:title="Rplot08"/>
+          <v:shape id="_x0000_i1031" type="#_x0000_t75" style="width:221.15pt;height:102.85pt">
+            <v:imagedata r:id="rId14" o:title="Rplot08" croptop="9814f" cropbottom="6792f"/>
           </v:shape>
         </w:pict>
       </w:r>
     </w:p>
     <w:p>
       <w:pPr>
-        <w:ind w:left="360"/>
-        <w:rPr>
-          <w:lang w:val="es-ES"/>
-        </w:rPr>
-      </w:pPr>
-      <w:proofErr w:type="spellStart"/>
-      <w:r>
-        <w:rPr>
-          <w:lang w:val="es-ES"/>
-        </w:rPr>
-        <w:t>Sdf</w:t>
-      </w:r>
-      <w:proofErr w:type="spellEnd"/>
-    </w:p>
-    <w:p>
-      <w:pPr>
-        <w:ind w:left="360"/>
-        <w:rPr>
-          <w:lang w:val="es-ES"/>
-        </w:rPr>
-      </w:pPr>
-      <w:r>
-        <w:rPr>
-          <w:lang w:val="es-ES"/>
-        </w:rPr>
-        <w:t>D</w:t>
-      </w:r>
-    </w:p>
-    <w:p>
-      <w:pPr>
-        <w:ind w:left="360"/>
-        <w:rPr>
-          <w:lang w:val="es-ES"/>
-        </w:rPr>
-      </w:pPr>
-      <w:r>
-        <w:rPr>
-          <w:lang w:val="es-ES"/>
-        </w:rPr>
-        <w:lastRenderedPageBreak/>
+        <w:ind w:left="1776" w:firstLine="348"/>
+        <w:rPr>
+          <w:rFonts w:ascii="Arial" w:hAnsi="Arial" w:cs="Arial"/>
+          <w:sz w:val="18"/>
+          <w:lang w:val="es-ES"/>
+        </w:rPr>
+      </w:pPr>
+      <w:r>
+        <w:rPr>
+          <w:rFonts w:ascii="Arial" w:hAnsi="Arial" w:cs="Arial"/>
+          <w:sz w:val="18"/>
+          <w:lang w:val="es-ES"/>
+        </w:rPr>
+        <w:t>Elaboración: Propia</w:t>
+      </w:r>
+    </w:p>
+    <w:p>
+      <w:pPr>
+        <w:ind w:left="360"/>
+        <w:jc w:val="both"/>
+        <w:rPr>
+          <w:rFonts w:ascii="Arial" w:hAnsi="Arial" w:cs="Arial"/>
+          <w:lang w:val="es-ES"/>
+        </w:rPr>
+      </w:pPr>
+      <w:r>
+        <w:rPr>
+          <w:rFonts w:ascii="Arial" w:hAnsi="Arial" w:cs="Arial"/>
+          <w:lang w:val="es-ES"/>
+        </w:rPr>
+        <w:t>Asimismo, los departamentos con más tramites solicitados son Potosí, Santa Cruz y La Paz.</w:t>
+      </w:r>
+    </w:p>
+    <w:p>
+      <w:pPr>
+        <w:spacing w:after="0"/>
+        <w:ind w:left="360"/>
+        <w:jc w:val="center"/>
+        <w:rPr>
+          <w:rFonts w:ascii="Arial" w:hAnsi="Arial" w:cs="Arial"/>
+          <w:sz w:val="20"/>
+          <w:lang w:val="es-ES"/>
+        </w:rPr>
+      </w:pPr>
+      <w:r>
+        <w:rPr>
+          <w:rFonts w:ascii="Arial" w:hAnsi="Arial" w:cs="Arial"/>
+          <w:sz w:val="20"/>
+          <w:lang w:val="es-ES"/>
+        </w:rPr>
+        <w:t>Tramites de exportación por País Destino</w:t>
+      </w:r>
+    </w:p>
+    <w:p>
+      <w:pPr>
+        <w:ind w:left="360"/>
+        <w:jc w:val="center"/>
+        <w:rPr>
+          <w:rFonts w:ascii="Arial" w:hAnsi="Arial" w:cs="Arial"/>
+          <w:lang w:val="es-ES"/>
+        </w:rPr>
+      </w:pPr>
+      <w:r>
+        <w:rPr>
+          <w:rFonts w:ascii="Arial" w:hAnsi="Arial" w:cs="Arial"/>
+          <w:sz w:val="20"/>
+          <w:lang w:val="es-ES"/>
+        </w:rPr>
+        <w:t>(</w:t>
+      </w:r>
+      <w:r>
+        <w:rPr>
+          <w:rFonts w:ascii="Arial" w:hAnsi="Arial" w:cs="Arial"/>
+          <w:sz w:val="20"/>
+          <w:lang w:val="es-ES"/>
+        </w:rPr>
+        <w:t>En número de trámites</w:t>
+      </w:r>
+      <w:r>
+        <w:rPr>
+          <w:rFonts w:ascii="Arial" w:hAnsi="Arial" w:cs="Arial"/>
+          <w:sz w:val="20"/>
+          <w:lang w:val="es-ES"/>
+        </w:rPr>
+        <w:t>)</w:t>
+      </w:r>
+    </w:p>
+    <w:p>
+      <w:pPr>
+        <w:ind w:left="360"/>
+        <w:jc w:val="center"/>
+        <w:rPr>
+          <w:rFonts w:ascii="Arial" w:hAnsi="Arial" w:cs="Arial"/>
+          <w:lang w:val="es-ES"/>
+        </w:rPr>
+      </w:pPr>
+      <w:r>
+        <w:rPr>
+          <w:rFonts w:ascii="Arial" w:hAnsi="Arial" w:cs="Arial"/>
+          <w:lang w:val="es-ES"/>
+        </w:rPr>
         <w:pict>
-          <v:shape id="_x0000_i1039" type="#_x0000_t75" style="width:331.2pt;height:205.65pt">
-            <v:imagedata r:id="rId15" o:title="Rplot09"/>
+          <v:shape id="_x0000_i1032" type="#_x0000_t75" style="width:224.15pt;height:108.45pt">
+            <v:imagedata r:id="rId15" o:title="Rplot09" croptop="8708f" cropbottom="5662f"/>
           </v:shape>
         </w:pict>
       </w:r>
     </w:p>
     <w:p>
       <w:pPr>
-        <w:ind w:left="360"/>
-        <w:rPr>
-          <w:lang w:val="es-ES"/>
-        </w:rPr>
-      </w:pPr>
-      <w:proofErr w:type="spellStart"/>
-      <w:r>
-        <w:rPr>
-          <w:lang w:val="es-ES"/>
-        </w:rPr>
-        <w:t>Fsdf</w:t>
-      </w:r>
-      <w:proofErr w:type="spellEnd"/>
-      <w:r>
-        <w:rPr>
-          <w:lang w:val="es-ES"/>
-        </w:rPr>
-        <w:t>.</w:t>
-      </w:r>
-    </w:p>
-    <w:p>
-      <w:pPr>
-        <w:ind w:left="360"/>
-        <w:jc w:val="center"/>
-        <w:rPr>
-          <w:lang w:val="es-ES"/>
-        </w:rPr>
-      </w:pPr>
-      <w:r>
-        <w:rPr>
-          <w:lang w:val="es-ES"/>
+        <w:ind w:left="1776" w:firstLine="348"/>
+        <w:rPr>
+          <w:rFonts w:ascii="Arial" w:hAnsi="Arial" w:cs="Arial"/>
+          <w:sz w:val="18"/>
+          <w:lang w:val="es-ES"/>
+        </w:rPr>
+      </w:pPr>
+      <w:r>
+        <w:rPr>
+          <w:rFonts w:ascii="Arial" w:hAnsi="Arial" w:cs="Arial"/>
+          <w:sz w:val="18"/>
+          <w:lang w:val="es-ES"/>
+        </w:rPr>
+        <w:t>Elaboración: Propia</w:t>
+      </w:r>
+    </w:p>
+    <w:p>
+      <w:pPr>
+        <w:ind w:left="360"/>
+        <w:rPr>
+          <w:rFonts w:ascii="Arial" w:hAnsi="Arial" w:cs="Arial"/>
+          <w:lang w:val="es-ES"/>
+        </w:rPr>
+      </w:pPr>
+    </w:p>
+    <w:p>
+      <w:pPr>
+        <w:ind w:left="360"/>
+        <w:jc w:val="both"/>
+        <w:rPr>
+          <w:rFonts w:ascii="Arial" w:hAnsi="Arial" w:cs="Arial"/>
+          <w:lang w:val="es-ES"/>
+        </w:rPr>
+      </w:pPr>
+      <w:r>
+        <w:rPr>
+          <w:rFonts w:ascii="Arial" w:hAnsi="Arial" w:cs="Arial"/>
+          <w:lang w:val="es-ES"/>
+        </w:rPr>
+        <w:lastRenderedPageBreak/>
+        <w:t>Los principales estadísticos dan cuenta de que loso datos de trámites y trámites efectivos se encuentran dispersos en magnitud considerable</w:t>
+      </w:r>
+    </w:p>
+    <w:p>
+      <w:pPr>
+        <w:spacing w:after="0"/>
+        <w:ind w:left="360"/>
+        <w:jc w:val="center"/>
+        <w:rPr>
+          <w:rFonts w:ascii="Arial" w:hAnsi="Arial" w:cs="Arial"/>
+          <w:lang w:val="es-ES"/>
+        </w:rPr>
+      </w:pPr>
+      <w:r>
+        <w:rPr>
+          <w:rFonts w:ascii="Arial" w:hAnsi="Arial" w:cs="Arial"/>
+          <w:sz w:val="20"/>
+          <w:lang w:val="es-ES"/>
+        </w:rPr>
+        <w:t xml:space="preserve">Principales estadísticos de trámites de </w:t>
+      </w:r>
+      <w:r>
+        <w:rPr>
+          <w:rFonts w:ascii="Arial" w:hAnsi="Arial" w:cs="Arial"/>
+          <w:sz w:val="20"/>
+          <w:lang w:val="es-ES"/>
+        </w:rPr>
+        <w:t>exportación</w:t>
+      </w:r>
+    </w:p>
+    <w:p>
+      <w:pPr>
+        <w:ind w:left="360"/>
+        <w:jc w:val="center"/>
+        <w:rPr>
+          <w:rFonts w:ascii="Arial" w:hAnsi="Arial" w:cs="Arial"/>
+          <w:lang w:val="es-ES"/>
+        </w:rPr>
+      </w:pPr>
+      <w:r>
+        <w:rPr>
+          <w:rFonts w:ascii="Arial" w:hAnsi="Arial" w:cs="Arial"/>
+          <w:noProof/>
+          <w:lang w:eastAsia="es-BO"/>
         </w:rPr>
         <w:drawing>
           <wp:inline distT="0" distB="0" distL="0" distR="0" wp14:anchorId="109A3013" wp14:editId="709DDDA7">
@@ -1900,16 +2928,105 @@
       <w:pPr>
         <w:ind w:left="360"/>
         <w:rPr>
-          <w:lang w:val="es-ES"/>
-        </w:rPr>
-      </w:pPr>
-      <w:r>
-        <w:rPr>
-          <w:lang w:val="es-ES"/>
-        </w:rPr>
-        <w:lastRenderedPageBreak/>
+          <w:rFonts w:ascii="Arial" w:hAnsi="Arial" w:cs="Arial"/>
+          <w:lang w:val="es-ES"/>
+        </w:rPr>
+      </w:pPr>
+    </w:p>
+    <w:p>
+      <w:pPr>
+        <w:ind w:left="360"/>
+        <w:jc w:val="both"/>
+        <w:rPr>
+          <w:rFonts w:ascii="Arial" w:hAnsi="Arial" w:cs="Arial"/>
+          <w:lang w:val="es-ES"/>
+        </w:rPr>
+      </w:pPr>
+      <w:r>
+        <w:rPr>
+          <w:rFonts w:ascii="Arial" w:hAnsi="Arial" w:cs="Arial"/>
+          <w:lang w:val="es-ES"/>
+        </w:rPr>
+        <w:t>Solamente el número de trámites solicitados en el sector agrícola presenta datos atípicos.</w:t>
+      </w:r>
+    </w:p>
+    <w:p>
+      <w:pPr>
+        <w:spacing w:after="0"/>
+        <w:ind w:left="360"/>
+        <w:jc w:val="center"/>
+        <w:rPr>
+          <w:rFonts w:ascii="Arial" w:hAnsi="Arial" w:cs="Arial"/>
+          <w:sz w:val="20"/>
+          <w:lang w:val="es-ES"/>
+        </w:rPr>
+      </w:pPr>
+      <w:proofErr w:type="spellStart"/>
+      <w:r>
+        <w:rPr>
+          <w:rFonts w:ascii="Arial" w:hAnsi="Arial" w:cs="Arial"/>
+          <w:sz w:val="20"/>
+          <w:lang w:val="es-ES"/>
+        </w:rPr>
+        <w:t>Boxplot</w:t>
+      </w:r>
+      <w:proofErr w:type="spellEnd"/>
+      <w:r>
+        <w:rPr>
+          <w:rFonts w:ascii="Arial" w:hAnsi="Arial" w:cs="Arial"/>
+          <w:sz w:val="20"/>
+          <w:lang w:val="es-ES"/>
+        </w:rPr>
+        <w:t xml:space="preserve"> de </w:t>
+      </w:r>
+      <w:r>
+        <w:rPr>
+          <w:rFonts w:ascii="Arial" w:hAnsi="Arial" w:cs="Arial"/>
+          <w:sz w:val="20"/>
+          <w:lang w:val="es-ES"/>
+        </w:rPr>
+        <w:t>Tr</w:t>
+      </w:r>
+      <w:r>
+        <w:rPr>
+          <w:rFonts w:ascii="Arial" w:hAnsi="Arial" w:cs="Arial"/>
+          <w:sz w:val="20"/>
+          <w:lang w:val="es-ES"/>
+        </w:rPr>
+        <w:t>á</w:t>
+      </w:r>
+      <w:r>
+        <w:rPr>
+          <w:rFonts w:ascii="Arial" w:hAnsi="Arial" w:cs="Arial"/>
+          <w:sz w:val="20"/>
+          <w:lang w:val="es-ES"/>
+        </w:rPr>
+        <w:t xml:space="preserve">mites de exportación por </w:t>
+      </w:r>
+      <w:r>
+        <w:rPr>
+          <w:rFonts w:ascii="Arial" w:hAnsi="Arial" w:cs="Arial"/>
+          <w:sz w:val="20"/>
+          <w:lang w:val="es-ES"/>
+        </w:rPr>
+        <w:t>tipo de producto</w:t>
+      </w:r>
+    </w:p>
+    <w:p>
+      <w:pPr>
+        <w:ind w:left="360"/>
+        <w:rPr>
+          <w:rFonts w:ascii="Arial" w:hAnsi="Arial" w:cs="Arial"/>
+          <w:lang w:val="es-ES"/>
+        </w:rPr>
+      </w:pPr>
+      <w:r>
+        <w:rPr>
+          <w:rFonts w:ascii="Arial" w:hAnsi="Arial" w:cs="Arial"/>
+          <w:lang w:val="es-ES"/>
+        </w:rPr>
         <w:pict>
-          <v:shape id="_x0000_i1041" type="#_x0000_t75" style="width:467.7pt;height:290.3pt">
+          <v:shape id="_x0000_i1033" type="#_x0000_t75" style="width:467.55pt;height:290.15pt">
             <v:imagedata r:id="rId17" o:title="Rplot11"/>
           </v:shape>
         </w:pict>
@@ -1919,30 +3036,101 @@
       <w:pPr>
         <w:ind w:left="360"/>
         <w:rPr>
-          <w:lang w:val="es-ES"/>
-        </w:rPr>
-      </w:pPr>
-      <w:r>
-        <w:rPr>
-          <w:lang w:val="es-ES"/>
-        </w:rPr>
-        <w:t>Correlación</w:t>
-      </w:r>
-    </w:p>
-    <w:p>
-      <w:pPr>
-        <w:ind w:left="360"/>
-        <w:rPr>
-          <w:lang w:val="es-ES"/>
-        </w:rPr>
-      </w:pPr>
-      <w:r>
-        <w:rPr>
+          <w:rFonts w:ascii="Arial" w:hAnsi="Arial" w:cs="Arial"/>
+          <w:lang w:val="es-ES"/>
+        </w:rPr>
+      </w:pPr>
+    </w:p>
+    <w:p>
+      <w:pPr>
+        <w:ind w:left="360"/>
+        <w:rPr>
+          <w:rFonts w:ascii="Arial" w:hAnsi="Arial" w:cs="Arial"/>
+          <w:lang w:val="es-ES"/>
+        </w:rPr>
+      </w:pPr>
+    </w:p>
+    <w:p>
+      <w:pPr>
+        <w:ind w:left="360"/>
+        <w:rPr>
+          <w:rFonts w:ascii="Arial" w:hAnsi="Arial" w:cs="Arial"/>
+          <w:lang w:val="es-ES"/>
+        </w:rPr>
+      </w:pPr>
+    </w:p>
+    <w:p>
+      <w:pPr>
+        <w:ind w:left="360"/>
+        <w:jc w:val="both"/>
+        <w:rPr>
+          <w:rFonts w:ascii="Arial" w:hAnsi="Arial" w:cs="Arial"/>
+          <w:lang w:val="es-ES"/>
+        </w:rPr>
+      </w:pPr>
+      <w:r>
+        <w:rPr>
+          <w:rFonts w:ascii="Arial" w:hAnsi="Arial" w:cs="Arial"/>
+          <w:lang w:val="es-ES"/>
+        </w:rPr>
+        <w:lastRenderedPageBreak/>
+        <w:t>A nivel global se evidencia una correlación positiva entre los trámites solicitados y los efectivos</w:t>
+      </w:r>
+    </w:p>
+    <w:p>
+      <w:pPr>
+        <w:ind w:left="360"/>
+        <w:rPr>
+          <w:rFonts w:ascii="Arial" w:hAnsi="Arial" w:cs="Arial"/>
+          <w:lang w:val="es-ES"/>
+        </w:rPr>
+      </w:pPr>
+    </w:p>
+    <w:p>
+      <w:pPr>
+        <w:spacing w:after="0"/>
+        <w:ind w:left="360"/>
+        <w:jc w:val="center"/>
+        <w:rPr>
+          <w:rFonts w:ascii="Arial" w:hAnsi="Arial" w:cs="Arial"/>
+          <w:sz w:val="20"/>
+          <w:lang w:val="es-ES"/>
+        </w:rPr>
+      </w:pPr>
+      <w:r>
+        <w:rPr>
+          <w:rFonts w:ascii="Arial" w:hAnsi="Arial" w:cs="Arial"/>
+          <w:sz w:val="20"/>
+          <w:lang w:val="es-ES"/>
+        </w:rPr>
+        <w:t xml:space="preserve">Diagrama de dispersión de </w:t>
+      </w:r>
+      <w:r>
+        <w:rPr>
+          <w:rFonts w:ascii="Arial" w:hAnsi="Arial" w:cs="Arial"/>
+          <w:sz w:val="20"/>
+          <w:lang w:val="es-ES"/>
+        </w:rPr>
+        <w:t>Trámites de exportación</w:t>
+      </w:r>
+    </w:p>
+    <w:p>
+      <w:pPr>
+        <w:ind w:left="360"/>
+        <w:jc w:val="center"/>
+        <w:rPr>
+          <w:rFonts w:ascii="Arial" w:hAnsi="Arial" w:cs="Arial"/>
+          <w:lang w:val="es-ES"/>
+        </w:rPr>
+      </w:pPr>
+      <w:r>
+        <w:rPr>
+          <w:rFonts w:ascii="Arial" w:hAnsi="Arial" w:cs="Arial"/>
           <w:lang w:val="es-ES"/>
         </w:rPr>
         <w:pict>
-          <v:shape id="_x0000_i1042" type="#_x0000_t75" style="width:354.25pt;height:237.3pt">
-            <v:imagedata r:id="rId18" o:title="Rplot12" croptop="3646f" cropleft="15904f"/>
+          <v:shape id="_x0000_i1034" type="#_x0000_t75" style="width:354.45pt;height:226.3pt">
+            <v:imagedata r:id="rId18" o:title="Rplot12" croptop="6617f" cropleft="15904f"/>
           </v:shape>
         </w:pict>
       </w:r>
@@ -1950,25 +3138,65 @@
     <w:p>
       <w:pPr>
         <w:ind w:left="360"/>
-        <w:rPr>
-          <w:lang w:val="es-ES"/>
-        </w:rPr>
-      </w:pPr>
-    </w:p>
-    <w:p>
-      <w:pPr>
-        <w:ind w:left="360"/>
-        <w:rPr>
-          <w:lang w:val="es-ES"/>
-        </w:rPr>
-      </w:pPr>
-      <w:r>
-        <w:rPr>
-          <w:lang w:val="es-ES"/>
-        </w:rPr>
-        <w:lastRenderedPageBreak/>
+        <w:jc w:val="both"/>
+        <w:rPr>
+          <w:rFonts w:ascii="Arial" w:hAnsi="Arial" w:cs="Arial"/>
+          <w:lang w:val="es-ES"/>
+        </w:rPr>
+      </w:pPr>
+      <w:proofErr w:type="spellStart"/>
+      <w:r>
+        <w:rPr>
+          <w:rFonts w:ascii="Arial" w:hAnsi="Arial" w:cs="Arial"/>
+          <w:lang w:val="es-ES"/>
+        </w:rPr>
+        <w:t>Agupando</w:t>
+      </w:r>
+      <w:proofErr w:type="spellEnd"/>
+      <w:r>
+        <w:rPr>
+          <w:rFonts w:ascii="Arial" w:hAnsi="Arial" w:cs="Arial"/>
+          <w:lang w:val="es-ES"/>
+        </w:rPr>
+        <w:t xml:space="preserve"> las variables por tipo de bien se muestra que todos los tipos de bienes muestran una relación positiva entre los trámites y los trámites efectivos.</w:t>
+      </w:r>
+    </w:p>
+    <w:p>
+      <w:pPr>
+        <w:spacing w:after="0"/>
+        <w:ind w:left="360"/>
+        <w:jc w:val="center"/>
+        <w:rPr>
+          <w:rFonts w:ascii="Arial" w:hAnsi="Arial" w:cs="Arial"/>
+          <w:sz w:val="20"/>
+          <w:lang w:val="es-ES"/>
+        </w:rPr>
+      </w:pPr>
+      <w:r>
+        <w:rPr>
+          <w:rFonts w:ascii="Arial" w:hAnsi="Arial" w:cs="Arial"/>
+          <w:sz w:val="20"/>
+          <w:lang w:val="es-ES"/>
+        </w:rPr>
+        <w:t>Diagrama de dispersión de Trámites de exportación</w:t>
+      </w:r>
+    </w:p>
+    <w:p>
+      <w:pPr>
+        <w:ind w:left="360"/>
+        <w:jc w:val="center"/>
+        <w:rPr>
+          <w:rFonts w:ascii="Arial" w:hAnsi="Arial" w:cs="Arial"/>
+          <w:lang w:val="es-ES"/>
+        </w:rPr>
+      </w:pPr>
+      <w:r>
+        <w:rPr>
+          <w:rFonts w:ascii="Arial" w:hAnsi="Arial" w:cs="Arial"/>
+          <w:lang w:val="es-ES"/>
+        </w:rPr>
         <w:pict>
-          <v:shape id="_x0000_i1046" type="#_x0000_t75" style="width:377.85pt;height:234.45pt">
+          <v:shape id="_x0000_i1035" type="#_x0000_t75" style="width:378pt;height:234.45pt">
             <v:imagedata r:id="rId19" o:title="Rplot13"/>
           </v:shape>
         </w:pict>
@@ -1978,6 +3206,16 @@
       <w:pPr>
         <w:ind w:left="360"/>
         <w:rPr>
+          <w:rFonts w:ascii="Arial" w:hAnsi="Arial" w:cs="Arial"/>
+          <w:lang w:val="es-ES"/>
+        </w:rPr>
+      </w:pPr>
+    </w:p>
+    <w:p>
+      <w:pPr>
+        <w:ind w:left="360"/>
+        <w:rPr>
+          <w:rFonts w:ascii="Arial" w:hAnsi="Arial" w:cs="Arial"/>
           <w:lang w:val="es-ES"/>
         </w:rPr>
       </w:pPr>
@@ -1991,26 +3229,541 @@
         </w:numPr>
         <w:rPr>
           <w:rFonts w:ascii="Arial" w:hAnsi="Arial" w:cs="Arial"/>
+          <w:b/>
           <w:color w:val="000000" w:themeColor="text1"/>
           <w:sz w:val="24"/>
           <w:lang w:val="es-ES"/>
         </w:rPr>
       </w:pPr>
-      <w:bookmarkStart w:id="3" w:name="_Toc89880317"/>
-      <w:r>
-        <w:rPr>
-          <w:rFonts w:ascii="Arial" w:hAnsi="Arial" w:cs="Arial"/>
+      <w:bookmarkStart w:id="4" w:name="_Toc90147524"/>
+      <w:r>
+        <w:rPr>
+          <w:rFonts w:ascii="Arial" w:hAnsi="Arial" w:cs="Arial"/>
+          <w:b/>
           <w:color w:val="000000" w:themeColor="text1"/>
           <w:sz w:val="24"/>
           <w:lang w:val="es-ES"/>
         </w:rPr>
+        <w:lastRenderedPageBreak/>
         <w:t>Pruebas de hipótesis</w:t>
       </w:r>
-      <w:bookmarkEnd w:id="3"/>
-    </w:p>
-    <w:p>
-      <w:pPr>
-        <w:rPr>
+      <w:bookmarkEnd w:id="4"/>
+    </w:p>
+    <w:p>
+      <w:pPr>
+        <w:ind w:left="360"/>
+        <w:rPr>
+          <w:rFonts w:ascii="Arial" w:hAnsi="Arial" w:cs="Arial"/>
+          <w:lang w:val="es-ES"/>
+        </w:rPr>
+      </w:pPr>
+    </w:p>
+    <w:p>
+      <w:pPr>
+        <w:ind w:left="360"/>
+        <w:jc w:val="both"/>
+        <w:rPr>
+          <w:rFonts w:ascii="Arial" w:hAnsi="Arial" w:cs="Arial"/>
+          <w:lang w:val="es-ES"/>
+        </w:rPr>
+      </w:pPr>
+      <w:r>
+        <w:rPr>
+          <w:rFonts w:ascii="Arial" w:hAnsi="Arial" w:cs="Arial"/>
+          <w:lang w:val="es-ES"/>
+        </w:rPr>
+        <w:t>Mediante las pruebas para las muestras de trámites de exportaciones se evidencia que la media de las muestras poblaciones se encuentran dentro de los siguientes rangos con un nivel de confianza de 99%</w:t>
+      </w:r>
+    </w:p>
+    <w:p>
+      <w:pPr>
+        <w:ind w:left="360"/>
+        <w:jc w:val="center"/>
+        <w:rPr>
+          <w:rFonts w:ascii="Arial" w:hAnsi="Arial" w:cs="Arial"/>
+          <w:lang w:val="es-ES"/>
+        </w:rPr>
+      </w:pPr>
+      <w:r>
+        <w:rPr>
+          <w:rFonts w:ascii="Arial" w:hAnsi="Arial" w:cs="Arial"/>
+          <w:lang w:val="es-ES"/>
+        </w:rPr>
+        <w:drawing>
+          <wp:inline distT="0" distB="0" distL="0" distR="0" wp14:anchorId="47445114" wp14:editId="1C4B7910">
+            <wp:extent cx="3407229" cy="497140"/>
+            <wp:effectExtent l="0" t="0" r="3175" b="0"/>
+            <wp:docPr id="3" name="Imagen 3"/>
+            <wp:cNvGraphicFramePr>
+              <a:graphicFrameLocks xmlns:a="http://schemas.openxmlformats.org/drawingml/2006/main" noChangeAspect="1"/>
+            </wp:cNvGraphicFramePr>
+            <a:graphic xmlns:a="http://schemas.openxmlformats.org/drawingml/2006/main">
+              <a:graphicData uri="http://schemas.openxmlformats.org/drawingml/2006/picture">
+                <pic:pic xmlns:pic="http://schemas.openxmlformats.org/drawingml/2006/picture">
+                  <pic:nvPicPr>
+                    <pic:cNvPr id="1" name=""/>
+                    <pic:cNvPicPr/>
+                  </pic:nvPicPr>
+                  <pic:blipFill>
+                    <a:blip r:embed="rId20"/>
+                    <a:stretch>
+                      <a:fillRect/>
+                    </a:stretch>
+                  </pic:blipFill>
+                  <pic:spPr>
+                    <a:xfrm>
+                      <a:off x="0" y="0"/>
+                      <a:ext cx="3533762" cy="515602"/>
+                    </a:xfrm>
+                    <a:prstGeom prst="rect">
+                      <a:avLst/>
+                    </a:prstGeom>
+                  </pic:spPr>
+                </pic:pic>
+              </a:graphicData>
+            </a:graphic>
+          </wp:inline>
+        </w:drawing>
+      </w:r>
+    </w:p>
+    <w:p>
+      <w:pPr>
+        <w:spacing w:after="0"/>
+        <w:jc w:val="center"/>
+        <w:rPr>
+          <w:rFonts w:ascii="Arial" w:hAnsi="Arial" w:cs="Arial"/>
+          <w:sz w:val="20"/>
+          <w:lang w:val="es-ES"/>
+        </w:rPr>
+      </w:pPr>
+      <w:r>
+        <w:rPr>
+          <w:rFonts w:ascii="Arial" w:hAnsi="Arial" w:cs="Arial"/>
+          <w:sz w:val="20"/>
+          <w:lang w:val="es-ES"/>
+        </w:rPr>
+        <w:t>Índice de precios</w:t>
+      </w:r>
+    </w:p>
+    <w:p>
+      <w:pPr>
+        <w:spacing w:after="0"/>
+        <w:jc w:val="center"/>
+        <w:rPr>
+          <w:rFonts w:ascii="Arial" w:hAnsi="Arial" w:cs="Arial"/>
+          <w:lang w:val="es-ES"/>
+        </w:rPr>
+      </w:pPr>
+      <w:r>
+        <w:rPr>
+          <w:rFonts w:ascii="Arial" w:hAnsi="Arial" w:cs="Arial"/>
+          <w:sz w:val="20"/>
+          <w:lang w:val="es-ES"/>
+        </w:rPr>
+        <w:t>(Base diciembre 2006)</w:t>
+      </w:r>
+    </w:p>
+    <w:p>
+      <w:pPr>
+        <w:ind w:left="360"/>
+        <w:jc w:val="center"/>
+        <w:rPr>
+          <w:rFonts w:ascii="Arial" w:hAnsi="Arial" w:cs="Arial"/>
+          <w:lang w:val="es-ES"/>
+        </w:rPr>
+      </w:pPr>
+      <w:r>
+        <w:rPr>
+          <w:rFonts w:ascii="Arial" w:hAnsi="Arial" w:cs="Arial"/>
+          <w:lang w:val="es-ES"/>
+        </w:rPr>
+        <w:pict>
+          <v:shape id="_x0000_i1086" type="#_x0000_t75" style="width:336.45pt;height:158.15pt">
+            <v:imagedata r:id="rId21" o:title="Rplot14"/>
+          </v:shape>
+        </w:pict>
+      </w:r>
+    </w:p>
+    <w:p>
+      <w:pPr>
+        <w:ind w:left="360"/>
+        <w:jc w:val="center"/>
+        <w:rPr>
+          <w:rFonts w:ascii="Arial" w:hAnsi="Arial" w:cs="Arial"/>
+          <w:lang w:val="es-ES"/>
+        </w:rPr>
+      </w:pPr>
+    </w:p>
+    <w:p>
+      <w:pPr>
+        <w:ind w:left="360"/>
+        <w:jc w:val="center"/>
+        <w:rPr>
+          <w:rFonts w:ascii="Arial" w:hAnsi="Arial" w:cs="Arial"/>
+          <w:lang w:val="es-ES"/>
+        </w:rPr>
+      </w:pPr>
+      <w:r>
+        <w:rPr>
+          <w:rFonts w:ascii="Arial" w:hAnsi="Arial" w:cs="Arial"/>
+          <w:lang w:val="es-ES"/>
+        </w:rPr>
+        <w:pict>
+          <v:shape id="_x0000_i1087" type="#_x0000_t75" style="width:297pt;height:139.7pt">
+            <v:imagedata r:id="rId22" o:title="Rplot15"/>
+          </v:shape>
+        </w:pict>
+      </w:r>
+    </w:p>
+    <w:p>
+      <w:pPr>
+        <w:jc w:val="both"/>
+        <w:rPr>
+          <w:rFonts w:ascii="Arial" w:hAnsi="Arial" w:cs="Arial"/>
+          <w:lang w:val="es-ES"/>
+        </w:rPr>
+      </w:pPr>
+      <w:r>
+        <w:rPr>
+          <w:rFonts w:ascii="Arial" w:hAnsi="Arial" w:cs="Arial"/>
+          <w:lang w:val="es-ES"/>
+        </w:rPr>
+        <w:t>Por lo tanto</w:t>
+      </w:r>
+      <w:r>
+        <w:rPr>
+          <w:rFonts w:ascii="Arial" w:hAnsi="Arial" w:cs="Arial"/>
+          <w:lang w:val="es-ES"/>
+        </w:rPr>
+        <w:t>,</w:t>
+      </w:r>
+      <w:r>
+        <w:rPr>
+          <w:rFonts w:ascii="Arial" w:hAnsi="Arial" w:cs="Arial"/>
+          <w:lang w:val="es-ES"/>
+        </w:rPr>
+        <w:t xml:space="preserve"> se realizan las pruebas de hipótesis para comprobar </w:t>
+      </w:r>
+      <w:r>
+        <w:rPr>
+          <w:rFonts w:ascii="Arial" w:hAnsi="Arial" w:cs="Arial"/>
+          <w:lang w:val="es-ES"/>
+        </w:rPr>
+        <w:t xml:space="preserve">si </w:t>
+      </w:r>
+      <w:proofErr w:type="gramStart"/>
+      <w:r>
+        <w:rPr>
+          <w:rFonts w:ascii="Arial" w:hAnsi="Arial" w:cs="Arial"/>
+          <w:lang w:val="es-ES"/>
+        </w:rPr>
+        <w:t>las medias encontradas por tipo de productos es</w:t>
+      </w:r>
+      <w:proofErr w:type="gramEnd"/>
+      <w:r>
+        <w:rPr>
+          <w:rFonts w:ascii="Arial" w:hAnsi="Arial" w:cs="Arial"/>
+          <w:lang w:val="es-ES"/>
+        </w:rPr>
+        <w:t xml:space="preserve"> diferente a las medias </w:t>
+      </w:r>
+      <w:proofErr w:type="spellStart"/>
+      <w:r>
+        <w:rPr>
+          <w:rFonts w:ascii="Arial" w:hAnsi="Arial" w:cs="Arial"/>
+          <w:lang w:val="es-ES"/>
+        </w:rPr>
+        <w:t>muestrales</w:t>
+      </w:r>
+      <w:proofErr w:type="spellEnd"/>
+      <w:r>
+        <w:rPr>
+          <w:rFonts w:ascii="Arial" w:hAnsi="Arial" w:cs="Arial"/>
+          <w:lang w:val="es-ES"/>
+        </w:rPr>
+        <w:t>:</w:t>
+      </w:r>
+    </w:p>
+    <w:p>
+      <w:pPr>
+        <w:jc w:val="center"/>
+        <w:rPr>
+          <w:rFonts w:ascii="Arial" w:eastAsiaTheme="minorEastAsia" w:hAnsi="Arial" w:cs="Arial"/>
+          <w:lang w:val="en-US"/>
+        </w:rPr>
+      </w:pPr>
+      <m:oMathPara>
+        <m:oMath>
+          <m:sSub>
+            <m:sSubPr>
+              <m:ctrlPr>
+                <w:rPr>
+                  <w:rFonts w:ascii="Cambria Math" w:hAnsi="Cambria Math" w:cs="Arial"/>
+                  <w:i/>
+                  <w:lang w:val="es-ES"/>
+                </w:rPr>
+              </m:ctrlPr>
+            </m:sSubPr>
+            <m:e>
+              <m:r>
+                <w:rPr>
+                  <w:rFonts w:ascii="Cambria Math" w:hAnsi="Cambria Math" w:cs="Arial"/>
+                  <w:lang w:val="es-ES"/>
+                </w:rPr>
+                <m:t>H</m:t>
+              </m:r>
+            </m:e>
+            <m:sub>
+              <m:r>
+                <w:rPr>
+                  <w:rFonts w:ascii="Cambria Math" w:hAnsi="Cambria Math" w:cs="Arial"/>
+                  <w:lang w:val="es-ES"/>
+                </w:rPr>
+                <m:t>0</m:t>
+              </m:r>
+            </m:sub>
+          </m:sSub>
+          <m:r>
+            <w:rPr>
+              <w:rFonts w:ascii="Cambria Math" w:hAnsi="Cambria Math" w:cs="Arial"/>
+              <w:lang w:val="en-US"/>
+            </w:rPr>
+            <m:t>=130</m:t>
+          </m:r>
+        </m:oMath>
+      </m:oMathPara>
+    </w:p>
+    <w:p>
+      <w:pPr>
+        <w:jc w:val="center"/>
+        <w:rPr>
+          <w:rFonts w:ascii="Arial" w:hAnsi="Arial" w:cs="Arial"/>
+          <w:lang w:val="es-ES"/>
+        </w:rPr>
+      </w:pPr>
+      <m:oMathPara>
+        <m:oMath>
+          <m:sSub>
+            <m:sSubPr>
+              <m:ctrlPr>
+                <w:rPr>
+                  <w:rFonts w:ascii="Cambria Math" w:hAnsi="Cambria Math" w:cs="Arial"/>
+                  <w:i/>
+                  <w:lang w:val="es-ES"/>
+                </w:rPr>
+              </m:ctrlPr>
+            </m:sSubPr>
+            <m:e>
+              <m:r>
+                <w:rPr>
+                  <w:rFonts w:ascii="Cambria Math" w:hAnsi="Cambria Math" w:cs="Arial"/>
+                  <w:lang w:val="es-ES"/>
+                </w:rPr>
+                <m:t>H</m:t>
+              </m:r>
+            </m:e>
+            <m:sub>
+              <m:r>
+                <w:rPr>
+                  <w:rFonts w:ascii="Cambria Math" w:hAnsi="Cambria Math" w:cs="Arial"/>
+                  <w:lang w:val="es-ES"/>
+                </w:rPr>
+                <m:t>0</m:t>
+              </m:r>
+            </m:sub>
+          </m:sSub>
+          <m:r>
+            <w:rPr>
+              <w:rFonts w:ascii="Cambria Math" w:hAnsi="Cambria Math" w:cs="Arial"/>
+              <w:lang w:val="en-US"/>
+            </w:rPr>
+            <m:t>≠</m:t>
+          </m:r>
+          <m:r>
+            <w:rPr>
+              <w:rFonts w:ascii="Cambria Math" w:hAnsi="Cambria Math" w:cs="Arial"/>
+              <w:lang w:val="en-US"/>
+            </w:rPr>
+            <m:t>130</m:t>
+          </m:r>
+        </m:oMath>
+      </m:oMathPara>
+    </w:p>
+    <w:p>
+      <w:pPr>
+        <w:ind w:left="360"/>
+        <w:jc w:val="center"/>
+        <w:rPr>
+          <w:rFonts w:ascii="Arial" w:hAnsi="Arial" w:cs="Arial"/>
+          <w:lang w:val="es-ES"/>
+        </w:rPr>
+      </w:pPr>
+    </w:p>
+    <w:p>
+      <w:pPr>
+        <w:ind w:left="360"/>
+        <w:jc w:val="center"/>
+        <w:rPr>
+          <w:rFonts w:ascii="Arial" w:hAnsi="Arial" w:cs="Arial"/>
+          <w:lang w:val="es-ES"/>
+        </w:rPr>
+      </w:pPr>
+      <w:r>
+        <w:rPr>
+          <w:rFonts w:ascii="Arial" w:hAnsi="Arial" w:cs="Arial"/>
+          <w:lang w:val="es-ES"/>
+        </w:rPr>
+        <w:lastRenderedPageBreak/>
+        <w:drawing>
+          <wp:inline distT="0" distB="0" distL="0" distR="0" wp14:anchorId="6FF099CF" wp14:editId="2DEBFC38">
+            <wp:extent cx="3156858" cy="1260172"/>
+            <wp:effectExtent l="0" t="0" r="5715" b="0"/>
+            <wp:docPr id="5" name="Imagen 5"/>
+            <wp:cNvGraphicFramePr>
+              <a:graphicFrameLocks xmlns:a="http://schemas.openxmlformats.org/drawingml/2006/main" noChangeAspect="1"/>
+            </wp:cNvGraphicFramePr>
+            <a:graphic xmlns:a="http://schemas.openxmlformats.org/drawingml/2006/main">
+              <a:graphicData uri="http://schemas.openxmlformats.org/drawingml/2006/picture">
+                <pic:pic xmlns:pic="http://schemas.openxmlformats.org/drawingml/2006/picture">
+                  <pic:nvPicPr>
+                    <pic:cNvPr id="1" name=""/>
+                    <pic:cNvPicPr/>
+                  </pic:nvPicPr>
+                  <pic:blipFill>
+                    <a:blip r:embed="rId23"/>
+                    <a:stretch>
+                      <a:fillRect/>
+                    </a:stretch>
+                  </pic:blipFill>
+                  <pic:spPr>
+                    <a:xfrm>
+                      <a:off x="0" y="0"/>
+                      <a:ext cx="3202678" cy="1278463"/>
+                    </a:xfrm>
+                    <a:prstGeom prst="rect">
+                      <a:avLst/>
+                    </a:prstGeom>
+                  </pic:spPr>
+                </pic:pic>
+              </a:graphicData>
+            </a:graphic>
+          </wp:inline>
+        </w:drawing>
+      </w:r>
+    </w:p>
+    <w:p>
+      <w:pPr>
+        <w:ind w:left="360"/>
+        <w:jc w:val="both"/>
+        <w:rPr>
+          <w:rFonts w:ascii="Arial" w:hAnsi="Arial" w:cs="Arial"/>
+        </w:rPr>
+      </w:pPr>
+      <w:r>
+        <w:rPr>
+          <w:rFonts w:ascii="Arial" w:hAnsi="Arial" w:cs="Arial"/>
+          <w:lang w:val="es-ES"/>
+        </w:rPr>
+        <w:t>Por lo tanto, tomando en cuenta el p-</w:t>
+      </w:r>
+      <w:proofErr w:type="spellStart"/>
+      <w:r>
+        <w:rPr>
+          <w:rFonts w:ascii="Arial" w:hAnsi="Arial" w:cs="Arial"/>
+          <w:lang w:val="es-ES"/>
+        </w:rPr>
+        <w:t>value</w:t>
+      </w:r>
+      <w:proofErr w:type="spellEnd"/>
+      <w:r>
+        <w:rPr>
+          <w:rFonts w:ascii="Arial" w:hAnsi="Arial" w:cs="Arial"/>
+          <w:lang w:val="es-ES"/>
+        </w:rPr>
+        <w:t xml:space="preserve"> de la prueba de hip</w:t>
+      </w:r>
+      <w:proofErr w:type="spellStart"/>
+      <w:r>
+        <w:rPr>
+          <w:rFonts w:ascii="Arial" w:hAnsi="Arial" w:cs="Arial"/>
+        </w:rPr>
+        <w:t>ótesis</w:t>
+      </w:r>
+      <w:proofErr w:type="spellEnd"/>
+      <w:r>
+        <w:rPr>
+          <w:rFonts w:ascii="Arial" w:hAnsi="Arial" w:cs="Arial"/>
+        </w:rPr>
+        <w:t xml:space="preserve">, se rechaza la hipótesis nula de que la media </w:t>
+      </w:r>
+      <w:proofErr w:type="spellStart"/>
+      <w:r>
+        <w:rPr>
+          <w:rFonts w:ascii="Arial" w:hAnsi="Arial" w:cs="Arial"/>
+        </w:rPr>
+        <w:t>muestral</w:t>
+      </w:r>
+      <w:proofErr w:type="spellEnd"/>
+      <w:r>
+        <w:rPr>
+          <w:rFonts w:ascii="Arial" w:hAnsi="Arial" w:cs="Arial"/>
+        </w:rPr>
+        <w:t xml:space="preserve"> es igual a 130 trámites de exportación totales. Se concluye que la muestra no es representativa del total de tramites de exportaciones por tipo de bienes agrícolas, minerales e hidrocarburos.</w:t>
+      </w:r>
+    </w:p>
+    <w:p>
+      <w:pPr>
+        <w:spacing w:after="0"/>
+        <w:jc w:val="center"/>
+        <w:rPr>
+          <w:rFonts w:ascii="Arial" w:hAnsi="Arial" w:cs="Arial"/>
+          <w:sz w:val="20"/>
+          <w:lang w:val="es-ES"/>
+        </w:rPr>
+      </w:pPr>
+      <w:r>
+        <w:rPr>
+          <w:rFonts w:ascii="Arial" w:hAnsi="Arial" w:cs="Arial"/>
+          <w:sz w:val="20"/>
+          <w:lang w:val="es-ES"/>
+        </w:rPr>
+        <w:t xml:space="preserve">Asociación de trámites aprobados e </w:t>
+      </w:r>
+      <w:r>
+        <w:rPr>
+          <w:rFonts w:ascii="Arial" w:hAnsi="Arial" w:cs="Arial"/>
+          <w:sz w:val="20"/>
+          <w:lang w:val="es-ES"/>
+        </w:rPr>
+        <w:t>Índice de precios</w:t>
+      </w:r>
+    </w:p>
+    <w:p>
+      <w:pPr>
+        <w:ind w:left="360"/>
+        <w:jc w:val="center"/>
+        <w:rPr>
+          <w:rFonts w:ascii="Arial" w:hAnsi="Arial" w:cs="Arial"/>
+          <w:lang w:val="es-ES"/>
+        </w:rPr>
+      </w:pPr>
+      <w:r>
+        <w:rPr>
+          <w:rFonts w:ascii="Arial" w:hAnsi="Arial" w:cs="Arial"/>
+          <w:lang w:val="es-ES"/>
+        </w:rPr>
+        <w:pict>
+          <v:shape id="_x0000_i1089" type="#_x0000_t75" style="width:348.85pt;height:164.15pt">
+            <v:imagedata r:id="rId24" o:title="Rplot16"/>
+          </v:shape>
+        </w:pict>
+      </w:r>
+    </w:p>
+    <w:p>
+      <w:pPr>
+        <w:ind w:left="360"/>
+        <w:rPr>
+          <w:rFonts w:ascii="Arial" w:hAnsi="Arial" w:cs="Arial"/>
           <w:lang w:val="es-ES"/>
         </w:rPr>
       </w:pPr>
@@ -2024,28 +3777,92 @@
         </w:numPr>
         <w:rPr>
           <w:rFonts w:ascii="Arial" w:hAnsi="Arial" w:cs="Arial"/>
+          <w:b/>
           <w:color w:val="000000" w:themeColor="text1"/>
           <w:sz w:val="24"/>
           <w:lang w:val="es-ES"/>
         </w:rPr>
       </w:pPr>
-      <w:r>
-        <w:rPr>
-          <w:rFonts w:ascii="Arial" w:hAnsi="Arial" w:cs="Arial"/>
+      <w:bookmarkStart w:id="5" w:name="_Toc90147525"/>
+      <w:r>
+        <w:rPr>
+          <w:rFonts w:ascii="Arial" w:hAnsi="Arial" w:cs="Arial"/>
+          <w:b/>
           <w:color w:val="000000" w:themeColor="text1"/>
           <w:sz w:val="24"/>
           <w:lang w:val="es-ES"/>
         </w:rPr>
         <w:t>Conclusiones</w:t>
       </w:r>
-    </w:p>
-    <w:p>
-      <w:pPr>
-        <w:rPr>
+      <w:bookmarkEnd w:id="5"/>
+    </w:p>
+    <w:p>
+      <w:pPr>
+        <w:rPr>
+          <w:rFonts w:ascii="Arial" w:hAnsi="Arial" w:cs="Arial"/>
           <w:color w:val="000000" w:themeColor="text1"/>
           <w:lang w:val="es-ES"/>
         </w:rPr>
       </w:pPr>
+    </w:p>
+    <w:p>
+      <w:pPr>
+        <w:ind w:left="360"/>
+        <w:jc w:val="both"/>
+        <w:rPr>
+          <w:rFonts w:ascii="Arial" w:hAnsi="Arial" w:cs="Arial"/>
+          <w:color w:val="000000" w:themeColor="text1"/>
+          <w:lang w:val="es-ES"/>
+        </w:rPr>
+      </w:pPr>
+      <w:bookmarkStart w:id="6" w:name="_GoBack"/>
+      <w:r>
+        <w:rPr>
+          <w:rFonts w:ascii="Arial" w:hAnsi="Arial" w:cs="Arial"/>
+          <w:color w:val="000000" w:themeColor="text1"/>
+          <w:lang w:val="es-ES"/>
+        </w:rPr>
+        <w:t>Se presentaron los estadísticos y gráficos pertinentes al análisis de trámites de exportación e Índice de precios básicos internacionales.</w:t>
+      </w:r>
+    </w:p>
+    <w:p>
+      <w:pPr>
+        <w:ind w:left="360"/>
+        <w:jc w:val="both"/>
+        <w:rPr>
+          <w:rFonts w:ascii="Arial" w:hAnsi="Arial" w:cs="Arial"/>
+          <w:color w:val="000000" w:themeColor="text1"/>
+          <w:lang w:val="es-ES"/>
+        </w:rPr>
+      </w:pPr>
+      <w:r>
+        <w:rPr>
+          <w:rFonts w:ascii="Arial" w:hAnsi="Arial" w:cs="Arial"/>
+          <w:color w:val="000000" w:themeColor="text1"/>
+          <w:lang w:val="es-ES"/>
+        </w:rPr>
+        <w:t>Mediante un análisis de asociación entre las variables de trámites y trámites efectivizados se probó que la muestra no es representativa de los totales de trámites por tipo de bien tradicional y no tradicional.</w:t>
+      </w:r>
+    </w:p>
+    <w:p>
+      <w:pPr>
+        <w:ind w:left="360"/>
+        <w:jc w:val="both"/>
+        <w:rPr>
+          <w:rFonts w:ascii="Arial" w:hAnsi="Arial" w:cs="Arial"/>
+          <w:color w:val="000000" w:themeColor="text1"/>
+          <w:lang w:val="es-ES"/>
+        </w:rPr>
+      </w:pPr>
+      <w:r>
+        <w:rPr>
+          <w:rFonts w:ascii="Arial" w:hAnsi="Arial" w:cs="Arial"/>
+          <w:color w:val="000000" w:themeColor="text1"/>
+          <w:lang w:val="es-ES"/>
+        </w:rPr>
+        <w:t>Asimismo, la relación positiva que muestra el Índice de precios minerales y el número de trámites efectivos se debería a una relación que no obedece al comportamiento internacional de precios básicos.</w:t>
+      </w:r>
+      <w:bookmarkEnd w:id="6"/>
     </w:p>
     <w:sectPr>
       <w:pgSz w:w="12240" w:h="15840" w:code="1"/>
@@ -3416,7 +5233,570 @@
       <w:szCs w:val="18"/>
     </w:rPr>
   </w:style>
+  <w:style w:type="character" w:styleId="Textodelmarcadordeposicin">
+    <w:name w:val="Placeholder Text"/>
+    <w:basedOn w:val="Fuentedeprrafopredeter"/>
+    <w:uiPriority w:val="99"/>
+    <w:semiHidden/>
+    <w:rsid w:val="006226D0"/>
+    <w:rPr>
+      <w:color w:val="808080"/>
+    </w:rPr>
+  </w:style>
 </w:styles>
+</file>
+
+<file path=word/glossary/document.xml><?xml version="1.0" encoding="utf-8"?>
+<w:glossaryDocument xmlns:wpc="http://schemas.microsoft.com/office/word/2010/wordprocessingCanvas" xmlns:cx="http://schemas.microsoft.com/office/drawing/2014/chartex" xmlns:cx1="http://schemas.microsoft.com/office/drawing/2015/9/8/chartex" xmlns:mc="http://schemas.openxmlformats.org/markup-compatibility/2006" xmlns:o="urn:schemas-microsoft-com:office:office" xmlns:r="http://schemas.openxmlformats.org/officeDocument/2006/relationships" xmlns:m="http://schemas.openxmlformats.org/officeDocument/2006/math" xmlns:v="urn:schemas-microsoft-com:vml" xmlns:wp14="http://schemas.microsoft.com/office/word/2010/wordprocessingDrawing" xmlns:wp="http://schemas.openxmlformats.org/drawingml/2006/wordprocessingDrawing" xmlns:w10="urn:schemas-microsoft-com:office:word" xmlns:w="http://schemas.openxmlformats.org/wordprocessingml/2006/main" xmlns:w14="http://schemas.microsoft.com/office/word/2010/wordml" xmlns:w15="http://schemas.microsoft.com/office/word/2012/wordml" xmlns:w16se="http://schemas.microsoft.com/office/word/2015/wordml/symex" xmlns:wpg="http://schemas.microsoft.com/office/word/2010/wordprocessingGroup" xmlns:wpi="http://schemas.microsoft.com/office/word/2010/wordprocessingInk" xmlns:wne="http://schemas.microsoft.com/office/word/2006/wordml" xmlns:wps="http://schemas.microsoft.com/office/word/2010/wordprocessingShape" mc:Ignorable="w14 w15 w16se wp14"/>
+</file>
+
+<file path=word/glossary/fontTable.xml><?xml version="1.0" encoding="utf-8"?>
+<w:fonts xmlns:mc="http://schemas.openxmlformats.org/markup-compatibility/2006" xmlns:r="http://schemas.openxmlformats.org/officeDocument/2006/relationships" xmlns:w="http://schemas.openxmlformats.org/wordprocessingml/2006/main" xmlns:w14="http://schemas.microsoft.com/office/word/2010/wordml" xmlns:w15="http://schemas.microsoft.com/office/word/2012/wordml" xmlns:w16se="http://schemas.microsoft.com/office/word/2015/wordml/symex" mc:Ignorable="w14 w15 w16se">
+  <w:font w:name="Symbol">
+    <w:panose1 w:val="05050102010706020507"/>
+    <w:charset w:val="02"/>
+    <w:family w:val="roman"/>
+    <w:pitch w:val="variable"/>
+    <w:sig w:usb0="00000000" w:usb1="10000000" w:usb2="00000000" w:usb3="00000000" w:csb0="80000000" w:csb1="00000000"/>
+  </w:font>
+  <w:font w:name="Times New Roman">
+    <w:panose1 w:val="02020603050405020304"/>
+    <w:charset w:val="00"/>
+    <w:family w:val="roman"/>
+    <w:pitch w:val="variable"/>
+    <w:sig w:usb0="E0002EFF" w:usb1="C000785B" w:usb2="00000009" w:usb3="00000000" w:csb0="000001FF" w:csb1="00000000"/>
+  </w:font>
+  <w:font w:name="Courier New">
+    <w:panose1 w:val="02070309020205020404"/>
+    <w:charset w:val="00"/>
+    <w:family w:val="modern"/>
+    <w:pitch w:val="fixed"/>
+    <w:sig w:usb0="E0002EFF" w:usb1="C0007843" w:usb2="00000009" w:usb3="00000000" w:csb0="000001FF" w:csb1="00000000"/>
+  </w:font>
+  <w:font w:name="Wingdings">
+    <w:panose1 w:val="05000000000000000000"/>
+    <w:charset w:val="02"/>
+    <w:family w:val="auto"/>
+    <w:pitch w:val="variable"/>
+    <w:sig w:usb0="00000000" w:usb1="10000000" w:usb2="00000000" w:usb3="00000000" w:csb0="80000000" w:csb1="00000000"/>
+  </w:font>
+  <w:font w:name="Calibri">
+    <w:panose1 w:val="020F0502020204030204"/>
+    <w:charset w:val="00"/>
+    <w:family w:val="swiss"/>
+    <w:pitch w:val="variable"/>
+    <w:sig w:usb0="E4002EFF" w:usb1="C000247B" w:usb2="00000009" w:usb3="00000000" w:csb0="000001FF" w:csb1="00000000"/>
+  </w:font>
+  <w:font w:name="Calibri Light">
+    <w:panose1 w:val="020F0302020204030204"/>
+    <w:charset w:val="00"/>
+    <w:family w:val="swiss"/>
+    <w:pitch w:val="variable"/>
+    <w:sig w:usb0="E4002EFF" w:usb1="C000247B" w:usb2="00000009" w:usb3="00000000" w:csb0="000001FF" w:csb1="00000000"/>
+  </w:font>
+  <w:font w:name="Segoe UI">
+    <w:panose1 w:val="020B0502040204020203"/>
+    <w:charset w:val="00"/>
+    <w:family w:val="swiss"/>
+    <w:pitch w:val="variable"/>
+    <w:sig w:usb0="E4002EFF" w:usb1="C000E47F" w:usb2="00000009" w:usb3="00000000" w:csb0="000001FF" w:csb1="00000000"/>
+  </w:font>
+  <w:font w:name="Arial">
+    <w:panose1 w:val="020B0604020202020204"/>
+    <w:charset w:val="00"/>
+    <w:family w:val="swiss"/>
+    <w:pitch w:val="variable"/>
+    <w:sig w:usb0="E0002EFF" w:usb1="C000785B" w:usb2="00000009" w:usb3="00000000" w:csb0="000001FF" w:csb1="00000000"/>
+  </w:font>
+  <w:font w:name="Cambria Math">
+    <w:panose1 w:val="02040503050406030204"/>
+    <w:charset w:val="00"/>
+    <w:family w:val="roman"/>
+    <w:pitch w:val="variable"/>
+    <w:sig w:usb0="E00006FF" w:usb1="420024FF" w:usb2="02000000" w:usb3="00000000" w:csb0="0000019F" w:csb1="00000000"/>
+  </w:font>
+</w:fonts>
+</file>
+
+<file path=word/glossary/settings.xml><?xml version="1.0" encoding="utf-8"?>
+<w:settings xmlns:mc="http://schemas.openxmlformats.org/markup-compatibility/2006" xmlns:o="urn:schemas-microsoft-com:office:office" xmlns:r="http://schemas.openxmlformats.org/officeDocument/2006/relationships" xmlns:m="http://schemas.openxmlformats.org/officeDocument/2006/math" xmlns:v="urn:schemas-microsoft-com:vml" xmlns:w10="urn:schemas-microsoft-com:office:word" xmlns:w="http://schemas.openxmlformats.org/wordprocessingml/2006/main" xmlns:w14="http://schemas.microsoft.com/office/word/2010/wordml" xmlns:w15="http://schemas.microsoft.com/office/word/2012/wordml" xmlns:w16se="http://schemas.microsoft.com/office/word/2015/wordml/symex" xmlns:sl="http://schemas.openxmlformats.org/schemaLibrary/2006/main" mc:Ignorable="w14 w15 w16se">
+  <w:view w:val="normal"/>
+  <w:defaultTabStop w:val="708"/>
+  <w:hyphenationZone w:val="425"/>
+  <w:characterSpacingControl w:val="doNotCompress"/>
+  <w:compat>
+    <w:useFELayout/>
+    <w:compatSetting w:name="compatibilityMode" w:uri="http://schemas.microsoft.com/office/word" w:val="15"/>
+    <w:compatSetting w:name="overrideTableStyleFontSizeAndJustification" w:uri="http://schemas.microsoft.com/office/word" w:val="1"/>
+    <w:compatSetting w:name="enableOpenTypeFeatures" w:uri="http://schemas.microsoft.com/office/word" w:val="1"/>
+    <w:compatSetting w:name="doNotFlipMirrorIndents" w:uri="http://schemas.microsoft.com/office/word" w:val="1"/>
+    <w:compatSetting w:name="differentiateMultirowTableHeaders" w:uri="http://schemas.microsoft.com/office/word" w:val="1"/>
+  </w:compat>
+  <w:rsids>
+    <w:rsidRoot w:val="004B4DD0"/>
+    <w:rsid w:val="004B4DD0"/>
+    <w:rsid w:val="00CD204F"/>
+  </w:rsids>
+  <m:mathPr>
+    <m:mathFont m:val="Cambria Math"/>
+    <m:brkBin m:val="before"/>
+    <m:brkBinSub m:val="--"/>
+    <m:smallFrac m:val="0"/>
+    <m:dispDef/>
+    <m:lMargin m:val="0"/>
+    <m:rMargin m:val="0"/>
+    <m:defJc m:val="centerGroup"/>
+    <m:wrapIndent m:val="1440"/>
+    <m:intLim m:val="subSup"/>
+    <m:naryLim m:val="undOvr"/>
+  </m:mathPr>
+  <w:themeFontLang w:val="es-BO"/>
+  <w:clrSchemeMapping w:bg1="light1" w:t1="dark1" w:bg2="light2" w:t2="dark2" w:accent1="accent1" w:accent2="accent2" w:accent3="accent3" w:accent4="accent4" w:accent5="accent5" w:accent6="accent6" w:hyperlink="hyperlink" w:followedHyperlink="followedHyperlink"/>
+  <w:decimalSymbol w:val=","/>
+  <w:listSeparator w:val=";"/>
+  <w15:chartTrackingRefBased/>
+</w:settings>
+</file>
+
+<file path=word/glossary/styles.xml><?xml version="1.0" encoding="utf-8"?>
+<w:styles xmlns:mc="http://schemas.openxmlformats.org/markup-compatibility/2006" xmlns:r="http://schemas.openxmlformats.org/officeDocument/2006/relationships" xmlns:w="http://schemas.openxmlformats.org/wordprocessingml/2006/main" xmlns:w14="http://schemas.microsoft.com/office/word/2010/wordml" xmlns:w15="http://schemas.microsoft.com/office/word/2012/wordml" xmlns:w16se="http://schemas.microsoft.com/office/word/2015/wordml/symex" mc:Ignorable="w14 w15 w16se">
+  <w:docDefaults>
+    <w:rPrDefault>
+      <w:rPr>
+        <w:rFonts w:asciiTheme="minorHAnsi" w:eastAsiaTheme="minorEastAsia" w:hAnsiTheme="minorHAnsi" w:cstheme="minorBidi"/>
+        <w:sz w:val="22"/>
+        <w:szCs w:val="22"/>
+        <w:lang w:val="es-BO" w:eastAsia="es-BO" w:bidi="ar-SA"/>
+      </w:rPr>
+    </w:rPrDefault>
+    <w:pPrDefault>
+      <w:pPr>
+        <w:spacing w:after="160" w:line="259" w:lineRule="auto"/>
+      </w:pPr>
+    </w:pPrDefault>
+  </w:docDefaults>
+  <w:latentStyles w:defLockedState="0" w:defUIPriority="99" w:defSemiHidden="0" w:defUnhideWhenUsed="0" w:defQFormat="0" w:count="371">
+    <w:lsdException w:name="Normal" w:uiPriority="0" w:qFormat="1"/>
+    <w:lsdException w:name="heading 1" w:uiPriority="9" w:qFormat="1"/>
+    <w:lsdException w:name="heading 2" w:semiHidden="1" w:uiPriority="9" w:unhideWhenUsed="1" w:qFormat="1"/>
+    <w:lsdException w:name="heading 3" w:semiHidden="1" w:uiPriority="9" w:unhideWhenUsed="1" w:qFormat="1"/>
+    <w:lsdException w:name="heading 4" w:semiHidden="1" w:uiPriority="9" w:unhideWhenUsed="1" w:qFormat="1"/>
+    <w:lsdException w:name="heading 5" w:semiHidden="1" w:uiPriority="9" w:unhideWhenUsed="1" w:qFormat="1"/>
+    <w:lsdException w:name="heading 6" w:semiHidden="1" w:uiPriority="9" w:unhideWhenUsed="1" w:qFormat="1"/>
+    <w:lsdException w:name="heading 7" w:semiHidden="1" w:uiPriority="9" w:unhideWhenUsed="1" w:qFormat="1"/>
+    <w:lsdException w:name="heading 8" w:semiHidden="1" w:uiPriority="9" w:unhideWhenUsed="1" w:qFormat="1"/>
+    <w:lsdException w:name="heading 9" w:semiHidden="1" w:uiPriority="9" w:unhideWhenUsed="1" w:qFormat="1"/>
+    <w:lsdException w:name="index 1" w:semiHidden="1" w:unhideWhenUsed="1"/>
+    <w:lsdException w:name="index 2" w:semiHidden="1" w:unhideWhenUsed="1"/>
+    <w:lsdException w:name="index 3" w:semiHidden="1" w:unhideWhenUsed="1"/>
+    <w:lsdException w:name="index 4" w:semiHidden="1" w:unhideWhenUsed="1"/>
+    <w:lsdException w:name="index 5" w:semiHidden="1" w:unhideWhenUsed="1"/>
+    <w:lsdException w:name="index 6" w:semiHidden="1" w:unhideWhenUsed="1"/>
+    <w:lsdException w:name="index 7" w:semiHidden="1" w:unhideWhenUsed="1"/>
+    <w:lsdException w:name="index 8" w:semiHidden="1" w:unhideWhenUsed="1"/>
+    <w:lsdException w:name="index 9" w:semiHidden="1" w:unhideWhenUsed="1"/>
+    <w:lsdException w:name="toc 1" w:semiHidden="1" w:uiPriority="39" w:unhideWhenUsed="1"/>
+    <w:lsdException w:name="toc 2" w:semiHidden="1" w:uiPriority="39" w:unhideWhenUsed="1"/>
+    <w:lsdException w:name="toc 3" w:semiHidden="1" w:uiPriority="39" w:unhideWhenUsed="1"/>
+    <w:lsdException w:name="toc 4" w:semiHidden="1" w:uiPriority="39" w:unhideWhenUsed="1"/>
+    <w:lsdException w:name="toc 5" w:semiHidden="1" w:uiPriority="39" w:unhideWhenUsed="1"/>
+    <w:lsdException w:name="toc 6" w:semiHidden="1" w:uiPriority="39" w:unhideWhenUsed="1"/>
+    <w:lsdException w:name="toc 7" w:semiHidden="1" w:uiPriority="39" w:unhideWhenUsed="1"/>
+    <w:lsdException w:name="toc 8" w:semiHidden="1" w:uiPriority="39" w:unhideWhenUsed="1"/>
+    <w:lsdException w:name="toc 9" w:semiHidden="1" w:uiPriority="39" w:unhideWhenUsed="1"/>
+    <w:lsdException w:name="Normal Indent" w:semiHidden="1" w:unhideWhenUsed="1"/>
+    <w:lsdException w:name="footnote text" w:semiHidden="1" w:unhideWhenUsed="1"/>
+    <w:lsdException w:name="annotation text" w:semiHidden="1" w:unhideWhenUsed="1"/>
+    <w:lsdException w:name="header" w:semiHidden="1" w:unhideWhenUsed="1"/>
+    <w:lsdException w:name="footer" w:semiHidden="1" w:unhideWhenUsed="1"/>
+    <w:lsdException w:name="index heading" w:semiHidden="1" w:unhideWhenUsed="1"/>
+    <w:lsdException w:name="caption" w:semiHidden="1" w:uiPriority="35" w:unhideWhenUsed="1" w:qFormat="1"/>
+    <w:lsdException w:name="table of figures" w:semiHidden="1" w:unhideWhenUsed="1"/>
+    <w:lsdException w:name="envelope address" w:semiHidden="1" w:unhideWhenUsed="1"/>
+    <w:lsdException w:name="envelope return" w:semiHidden="1" w:unhideWhenUsed="1"/>
+    <w:lsdException w:name="footnote reference" w:semiHidden="1" w:unhideWhenUsed="1"/>
+    <w:lsdException w:name="annotation reference" w:semiHidden="1" w:unhideWhenUsed="1"/>
+    <w:lsdException w:name="line number" w:semiHidden="1" w:unhideWhenUsed="1"/>
+    <w:lsdException w:name="page number" w:semiHidden="1" w:unhideWhenUsed="1"/>
+    <w:lsdException w:name="endnote reference" w:semiHidden="1" w:unhideWhenUsed="1"/>
+    <w:lsdException w:name="endnote text" w:semiHidden="1" w:unhideWhenUsed="1"/>
+    <w:lsdException w:name="table of authorities" w:semiHidden="1" w:unhideWhenUsed="1"/>
+    <w:lsdException w:name="macro" w:semiHidden="1" w:unhideWhenUsed="1"/>
+    <w:lsdException w:name="toa heading" w:semiHidden="1" w:unhideWhenUsed="1"/>
+    <w:lsdException w:name="List" w:semiHidden="1" w:unhideWhenUsed="1"/>
+    <w:lsdException w:name="List Bullet" w:semiHidden="1" w:unhideWhenUsed="1"/>
+    <w:lsdException w:name="List Number" w:semiHidden="1" w:unhideWhenUsed="1"/>
+    <w:lsdException w:name="List 2" w:semiHidden="1" w:unhideWhenUsed="1"/>
+    <w:lsdException w:name="List 3" w:semiHidden="1" w:unhideWhenUsed="1"/>
+    <w:lsdException w:name="List 4" w:semiHidden="1" w:unhideWhenUsed="1"/>
+    <w:lsdException w:name="List 5" w:semiHidden="1" w:unhideWhenUsed="1"/>
+    <w:lsdException w:name="List Bullet 2" w:semiHidden="1" w:unhideWhenUsed="1"/>
+    <w:lsdException w:name="List Bullet 3" w:semiHidden="1" w:unhideWhenUsed="1"/>
+    <w:lsdException w:name="List Bullet 4" w:semiHidden="1" w:unhideWhenUsed="1"/>
+    <w:lsdException w:name="List Bullet 5" w:semiHidden="1" w:unhideWhenUsed="1"/>
+    <w:lsdException w:name="List Number 2" w:semiHidden="1" w:unhideWhenUsed="1"/>
+    <w:lsdException w:name="List Number 3" w:semiHidden="1" w:unhideWhenUsed="1"/>
+    <w:lsdException w:name="List Number 4" w:semiHidden="1" w:unhideWhenUsed="1"/>
+    <w:lsdException w:name="List Number 5" w:semiHidden="1" w:unhideWhenUsed="1"/>
+    <w:lsdException w:name="Title" w:uiPriority="10" w:qFormat="1"/>
+    <w:lsdException w:name="Closing" w:semiHidden="1" w:unhideWhenUsed="1"/>
+    <w:lsdException w:name="Signature" w:semiHidden="1" w:unhideWhenUsed="1"/>
+    <w:lsdException w:name="Default Paragraph Font" w:semiHidden="1" w:uiPriority="1" w:unhideWhenUsed="1"/>
+    <w:lsdException w:name="Body Text" w:semiHidden="1" w:unhideWhenUsed="1"/>
+    <w:lsdException w:name="Body Text Indent" w:semiHidden="1" w:unhideWhenUsed="1"/>
+    <w:lsdException w:name="List Continue" w:semiHidden="1" w:unhideWhenUsed="1"/>
+    <w:lsdException w:name="List Continue 2" w:semiHidden="1" w:unhideWhenUsed="1"/>
+    <w:lsdException w:name="List Continue 3" w:semiHidden="1" w:unhideWhenUsed="1"/>
+    <w:lsdException w:name="List Continue 4" w:semiHidden="1" w:unhideWhenUsed="1"/>
+    <w:lsdException w:name="List Continue 5" w:semiHidden="1" w:unhideWhenUsed="1"/>
+    <w:lsdException w:name="Message Header" w:semiHidden="1" w:unhideWhenUsed="1"/>
+    <w:lsdException w:name="Subtitle" w:uiPriority="11" w:qFormat="1"/>
+    <w:lsdException w:name="Salutation" w:semiHidden="1" w:unhideWhenUsed="1"/>
+    <w:lsdException w:name="Date" w:semiHidden="1" w:unhideWhenUsed="1"/>
+    <w:lsdException w:name="Body Text First Indent" w:semiHidden="1" w:unhideWhenUsed="1"/>
+    <w:lsdException w:name="Body Text First Indent 2" w:semiHidden="1" w:unhideWhenUsed="1"/>
+    <w:lsdException w:name="Note Heading" w:semiHidden="1" w:unhideWhenUsed="1"/>
+    <w:lsdException w:name="Body Text 2" w:semiHidden="1" w:unhideWhenUsed="1"/>
+    <w:lsdException w:name="Body Text 3" w:semiHidden="1" w:unhideWhenUsed="1"/>
+    <w:lsdException w:name="Body Text Indent 2" w:semiHidden="1" w:unhideWhenUsed="1"/>
+    <w:lsdException w:name="Body Text Indent 3" w:semiHidden="1" w:unhideWhenUsed="1"/>
+    <w:lsdException w:name="Block Text" w:semiHidden="1" w:unhideWhenUsed="1"/>
+    <w:lsdException w:name="Hyperlink" w:semiHidden="1" w:unhideWhenUsed="1"/>
+    <w:lsdException w:name="FollowedHyperlink" w:semiHidden="1" w:unhideWhenUsed="1"/>
+    <w:lsdException w:name="Strong" w:uiPriority="22" w:qFormat="1"/>
+    <w:lsdException w:name="Emphasis" w:uiPriority="20" w:qFormat="1"/>
+    <w:lsdException w:name="Document Map" w:semiHidden="1" w:unhideWhenUsed="1"/>
+    <w:lsdException w:name="Plain Text" w:semiHidden="1" w:unhideWhenUsed="1"/>
+    <w:lsdException w:name="E-mail Signature" w:semiHidden="1" w:unhideWhenUsed="1"/>
+    <w:lsdException w:name="HTML Top of Form" w:semiHidden="1" w:unhideWhenUsed="1"/>
+    <w:lsdException w:name="HTML Bottom of Form" w:semiHidden="1" w:unhideWhenUsed="1"/>
+    <w:lsdException w:name="Normal (Web)" w:semiHidden="1" w:unhideWhenUsed="1"/>
+    <w:lsdException w:name="HTML Acronym" w:semiHidden="1" w:unhideWhenUsed="1"/>
+    <w:lsdException w:name="HTML Address" w:semiHidden="1" w:unhideWhenUsed="1"/>
+    <w:lsdException w:name="HTML Cite" w:semiHidden="1" w:unhideWhenUsed="1"/>
+    <w:lsdException w:name="HTML Code" w:semiHidden="1" w:unhideWhenUsed="1"/>
+    <w:lsdException w:name="HTML Definition" w:semiHidden="1" w:unhideWhenUsed="1"/>
+    <w:lsdException w:name="HTML Keyboard" w:semiHidden="1" w:unhideWhenUsed="1"/>
+    <w:lsdException w:name="HTML Preformatted" w:semiHidden="1" w:unhideWhenUsed="1"/>
+    <w:lsdException w:name="HTML Sample" w:semiHidden="1" w:unhideWhenUsed="1"/>
+    <w:lsdException w:name="HTML Typewriter" w:semiHidden="1" w:unhideWhenUsed="1"/>
+    <w:lsdException w:name="HTML Variable" w:semiHidden="1" w:unhideWhenUsed="1"/>
+    <w:lsdException w:name="Normal Table" w:semiHidden="1" w:unhideWhenUsed="1"/>
+    <w:lsdException w:name="annotation subject" w:semiHidden="1" w:unhideWhenUsed="1"/>
+    <w:lsdException w:name="No List" w:semiHidden="1" w:unhideWhenUsed="1"/>
+    <w:lsdException w:name="Outline List 1" w:semiHidden="1" w:unhideWhenUsed="1"/>
+    <w:lsdException w:name="Outline List 2" w:semiHidden="1" w:unhideWhenUsed="1"/>
+    <w:lsdException w:name="Outline List 3" w:semiHidden="1" w:unhideWhenUsed="1"/>
+    <w:lsdException w:name="Table Simple 1" w:semiHidden="1" w:unhideWhenUsed="1"/>
+    <w:lsdException w:name="Table Simple 2" w:semiHidden="1" w:unhideWhenUsed="1"/>
+    <w:lsdException w:name="Table Simple 3" w:semiHidden="1" w:unhideWhenUsed="1"/>
+    <w:lsdException w:name="Table Classic 1" w:semiHidden="1" w:unhideWhenUsed="1"/>
+    <w:lsdException w:name="Table Classic 2" w:semiHidden="1" w:unhideWhenUsed="1"/>
+    <w:lsdException w:name="Table Classic 3" w:semiHidden="1" w:unhideWhenUsed="1"/>
+    <w:lsdException w:name="Table Classic 4" w:semiHidden="1" w:unhideWhenUsed="1"/>
+    <w:lsdException w:name="Table Colorful 1" w:semiHidden="1" w:unhideWhenUsed="1"/>
+    <w:lsdException w:name="Table Colorful 2" w:semiHidden="1" w:unhideWhenUsed="1"/>
+    <w:lsdException w:name="Table Colorful 3" w:semiHidden="1" w:unhideWhenUsed="1"/>
+    <w:lsdException w:name="Table Columns 1" w:semiHidden="1" w:unhideWhenUsed="1"/>
+    <w:lsdException w:name="Table Columns 2" w:semiHidden="1" w:unhideWhenUsed="1"/>
+    <w:lsdException w:name="Table Columns 3" w:semiHidden="1" w:unhideWhenUsed="1"/>
+    <w:lsdException w:name="Table Columns 4" w:semiHidden="1" w:unhideWhenUsed="1"/>
+    <w:lsdException w:name="Table Columns 5" w:semiHidden="1" w:unhideWhenUsed="1"/>
+    <w:lsdException w:name="Table Grid 1" w:semiHidden="1" w:unhideWhenUsed="1"/>
+    <w:lsdException w:name="Table Grid 2" w:semiHidden="1" w:unhideWhenUsed="1"/>
+    <w:lsdException w:name="Table Grid 3" w:semiHidden="1" w:unhideWhenUsed="1"/>
+    <w:lsdException w:name="Table Grid 4" w:semiHidden="1" w:unhideWhenUsed="1"/>
+    <w:lsdException w:name="Table Grid 5" w:semiHidden="1" w:unhideWhenUsed="1"/>
+    <w:lsdException w:name="Table Grid 6" w:semiHidden="1" w:unhideWhenUsed="1"/>
+    <w:lsdException w:name="Table Grid 7" w:semiHidden="1" w:unhideWhenUsed="1"/>
+    <w:lsdException w:name="Table Grid 8" w:semiHidden="1" w:unhideWhenUsed="1"/>
+    <w:lsdException w:name="Table List 1" w:semiHidden="1" w:unhideWhenUsed="1"/>
+    <w:lsdException w:name="Table List 2" w:semiHidden="1" w:unhideWhenUsed="1"/>
+    <w:lsdException w:name="Table List 3" w:semiHidden="1" w:unhideWhenUsed="1"/>
+    <w:lsdException w:name="Table List 4" w:semiHidden="1" w:unhideWhenUsed="1"/>
+    <w:lsdException w:name="Table List 5" w:semiHidden="1" w:unhideWhenUsed="1"/>
+    <w:lsdException w:name="Table List 6" w:semiHidden="1" w:unhideWhenUsed="1"/>
+    <w:lsdException w:name="Table List 7" w:semiHidden="1" w:unhideWhenUsed="1"/>
+    <w:lsdException w:name="Table List 8" w:semiHidden="1" w:unhideWhenUsed="1"/>
+    <w:lsdException w:name="Table 3D effects 1" w:semiHidden="1" w:unhideWhenUsed="1"/>
+    <w:lsdException w:name="Table 3D effects 2" w:semiHidden="1" w:unhideWhenUsed="1"/>
+    <w:lsdException w:name="Table 3D effects 3" w:semiHidden="1" w:unhideWhenUsed="1"/>
+    <w:lsdException w:name="Table Contemporary" w:semiHidden="1" w:unhideWhenUsed="1"/>
+    <w:lsdException w:name="Table Elegant" w:semiHidden="1" w:unhideWhenUsed="1"/>
+    <w:lsdException w:name="Table Professional" w:semiHidden="1" w:unhideWhenUsed="1"/>
+    <w:lsdException w:name="Table Subtle 1" w:semiHidden="1" w:unhideWhenUsed="1"/>
+    <w:lsdException w:name="Table Subtle 2" w:semiHidden="1" w:unhideWhenUsed="1"/>
+    <w:lsdException w:name="Table Web 1" w:semiHidden="1" w:unhideWhenUsed="1"/>
+    <w:lsdException w:name="Table Web 2" w:semiHidden="1" w:unhideWhenUsed="1"/>
+    <w:lsdException w:name="Table Web 3" w:semiHidden="1" w:unhideWhenUsed="1"/>
+    <w:lsdException w:name="Balloon Text" w:semiHidden="1" w:unhideWhenUsed="1"/>
+    <w:lsdException w:name="Table Grid" w:uiPriority="39"/>
+    <w:lsdException w:name="Table Theme" w:semiHidden="1" w:unhideWhenUsed="1"/>
+    <w:lsdException w:name="Placeholder Text" w:semiHidden="1"/>
+    <w:lsdException w:name="No Spacing" w:uiPriority="1" w:qFormat="1"/>
+    <w:lsdException w:name="Light Shading" w:uiPriority="60"/>
+    <w:lsdException w:name="Light List" w:uiPriority="61"/>
+    <w:lsdException w:name="Light Grid" w:uiPriority="62"/>
+    <w:lsdException w:name="Medium Shading 1" w:uiPriority="63"/>
+    <w:lsdException w:name="Medium Shading 2" w:uiPriority="64"/>
+    <w:lsdException w:name="Medium List 1" w:uiPriority="65"/>
+    <w:lsdException w:name="Medium List 2" w:uiPriority="66"/>
+    <w:lsdException w:name="Medium Grid 1" w:uiPriority="67"/>
+    <w:lsdException w:name="Medium Grid 2" w:uiPriority="68"/>
+    <w:lsdException w:name="Medium Grid 3" w:uiPriority="69"/>
+    <w:lsdException w:name="Dark List" w:uiPriority="70"/>
+    <w:lsdException w:name="Colorful Shading" w:uiPriority="71"/>
+    <w:lsdException w:name="Colorful List" w:uiPriority="72"/>
+    <w:lsdException w:name="Colorful Grid" w:uiPriority="73"/>
+    <w:lsdException w:name="Light Shading Accent 1" w:uiPriority="60"/>
+    <w:lsdException w:name="Light List Accent 1" w:uiPriority="61"/>
+    <w:lsdException w:name="Light Grid Accent 1" w:uiPriority="62"/>
+    <w:lsdException w:name="Medium Shading 1 Accent 1" w:uiPriority="63"/>
+    <w:lsdException w:name="Medium Shading 2 Accent 1" w:uiPriority="64"/>
+    <w:lsdException w:name="Medium List 1 Accent 1" w:uiPriority="65"/>
+    <w:lsdException w:name="Revision" w:semiHidden="1"/>
+    <w:lsdException w:name="List Paragraph" w:uiPriority="34" w:qFormat="1"/>
+    <w:lsdException w:name="Quote" w:uiPriority="29" w:qFormat="1"/>
+    <w:lsdException w:name="Intense Quote" w:uiPriority="30" w:qFormat="1"/>
+    <w:lsdException w:name="Medium List 2 Accent 1" w:uiPriority="66"/>
+    <w:lsdException w:name="Medium Grid 1 Accent 1" w:uiPriority="67"/>
+    <w:lsdException w:name="Medium Grid 2 Accent 1" w:uiPriority="68"/>
+    <w:lsdException w:name="Medium Grid 3 Accent 1" w:uiPriority="69"/>
+    <w:lsdException w:name="Dark List Accent 1" w:uiPriority="70"/>
+    <w:lsdException w:name="Colorful Shading Accent 1" w:uiPriority="71"/>
+    <w:lsdException w:name="Colorful List Accent 1" w:uiPriority="72"/>
+    <w:lsdException w:name="Colorful Grid Accent 1" w:uiPriority="73"/>
+    <w:lsdException w:name="Light Shading Accent 2" w:uiPriority="60"/>
+    <w:lsdException w:name="Light List Accent 2" w:uiPriority="61"/>
+    <w:lsdException w:name="Light Grid Accent 2" w:uiPriority="62"/>
+    <w:lsdException w:name="Medium Shading 1 Accent 2" w:uiPriority="63"/>
+    <w:lsdException w:name="Medium Shading 2 Accent 2" w:uiPriority="64"/>
+    <w:lsdException w:name="Medium List 1 Accent 2" w:uiPriority="65"/>
+    <w:lsdException w:name="Medium List 2 Accent 2" w:uiPriority="66"/>
+    <w:lsdException w:name="Medium Grid 1 Accent 2" w:uiPriority="67"/>
+    <w:lsdException w:name="Medium Grid 2 Accent 2" w:uiPriority="68"/>
+    <w:lsdException w:name="Medium Grid 3 Accent 2" w:uiPriority="69"/>
+    <w:lsdException w:name="Dark List Accent 2" w:uiPriority="70"/>
+    <w:lsdException w:name="Colorful Shading Accent 2" w:uiPriority="71"/>
+    <w:lsdException w:name="Colorful List Accent 2" w:uiPriority="72"/>
+    <w:lsdException w:name="Colorful Grid Accent 2" w:uiPriority="73"/>
+    <w:lsdException w:name="Light Shading Accent 3" w:uiPriority="60"/>
+    <w:lsdException w:name="Light List Accent 3" w:uiPriority="61"/>
+    <w:lsdException w:name="Light Grid Accent 3" w:uiPriority="62"/>
+    <w:lsdException w:name="Medium Shading 1 Accent 3" w:uiPriority="63"/>
+    <w:lsdException w:name="Medium Shading 2 Accent 3" w:uiPriority="64"/>
+    <w:lsdException w:name="Medium List 1 Accent 3" w:uiPriority="65"/>
+    <w:lsdException w:name="Medium List 2 Accent 3" w:uiPriority="66"/>
+    <w:lsdException w:name="Medium Grid 1 Accent 3" w:uiPriority="67"/>
+    <w:lsdException w:name="Medium Grid 2 Accent 3" w:uiPriority="68"/>
+    <w:lsdException w:name="Medium Grid 3 Accent 3" w:uiPriority="69"/>
+    <w:lsdException w:name="Dark List Accent 3" w:uiPriority="70"/>
+    <w:lsdException w:name="Colorful Shading Accent 3" w:uiPriority="71"/>
+    <w:lsdException w:name="Colorful List Accent 3" w:uiPriority="72"/>
+    <w:lsdException w:name="Colorful Grid Accent 3" w:uiPriority="73"/>
+    <w:lsdException w:name="Light Shading Accent 4" w:uiPriority="60"/>
+    <w:lsdException w:name="Light List Accent 4" w:uiPriority="61"/>
+    <w:lsdException w:name="Light Grid Accent 4" w:uiPriority="62"/>
+    <w:lsdException w:name="Medium Shading 1 Accent 4" w:uiPriority="63"/>
+    <w:lsdException w:name="Medium Shading 2 Accent 4" w:uiPriority="64"/>
+    <w:lsdException w:name="Medium List 1 Accent 4" w:uiPriority="65"/>
+    <w:lsdException w:name="Medium List 2 Accent 4" w:uiPriority="66"/>
+    <w:lsdException w:name="Medium Grid 1 Accent 4" w:uiPriority="67"/>
+    <w:lsdException w:name="Medium Grid 2 Accent 4" w:uiPriority="68"/>
+    <w:lsdException w:name="Medium Grid 3 Accent 4" w:uiPriority="69"/>
+    <w:lsdException w:name="Dark List Accent 4" w:uiPriority="70"/>
+    <w:lsdException w:name="Colorful Shading Accent 4" w:uiPriority="71"/>
+    <w:lsdException w:name="Colorful List Accent 4" w:uiPriority="72"/>
+    <w:lsdException w:name="Colorful Grid Accent 4" w:uiPriority="73"/>
+    <w:lsdException w:name="Light Shading Accent 5" w:uiPriority="60"/>
+    <w:lsdException w:name="Light List Accent 5" w:uiPriority="61"/>
+    <w:lsdException w:name="Light Grid Accent 5" w:uiPriority="62"/>
+    <w:lsdException w:name="Medium Shading 1 Accent 5" w:uiPriority="63"/>
+    <w:lsdException w:name="Medium Shading 2 Accent 5" w:uiPriority="64"/>
+    <w:lsdException w:name="Medium List 1 Accent 5" w:uiPriority="65"/>
+    <w:lsdException w:name="Medium List 2 Accent 5" w:uiPriority="66"/>
+    <w:lsdException w:name="Medium Grid 1 Accent 5" w:uiPriority="67"/>
+    <w:lsdException w:name="Medium Grid 2 Accent 5" w:uiPriority="68"/>
+    <w:lsdException w:name="Medium Grid 3 Accent 5" w:uiPriority="69"/>
+    <w:lsdException w:name="Dark List Accent 5" w:uiPriority="70"/>
+    <w:lsdException w:name="Colorful Shading Accent 5" w:uiPriority="71"/>
+    <w:lsdException w:name="Colorful List Accent 5" w:uiPriority="72"/>
+    <w:lsdException w:name="Colorful Grid Accent 5" w:uiPriority="73"/>
+    <w:lsdException w:name="Light Shading Accent 6" w:uiPriority="60"/>
+    <w:lsdException w:name="Light List Accent 6" w:uiPriority="61"/>
+    <w:lsdException w:name="Light Grid Accent 6" w:uiPriority="62"/>
+    <w:lsdException w:name="Medium Shading 1 Accent 6" w:uiPriority="63"/>
+    <w:lsdException w:name="Medium Shading 2 Accent 6" w:uiPriority="64"/>
+    <w:lsdException w:name="Medium List 1 Accent 6" w:uiPriority="65"/>
+    <w:lsdException w:name="Medium List 2 Accent 6" w:uiPriority="66"/>
+    <w:lsdException w:name="Medium Grid 1 Accent 6" w:uiPriority="67"/>
+    <w:lsdException w:name="Medium Grid 2 Accent 6" w:uiPriority="68"/>
+    <w:lsdException w:name="Medium Grid 3 Accent 6" w:uiPriority="69"/>
+    <w:lsdException w:name="Dark List Accent 6" w:uiPriority="70"/>
+    <w:lsdException w:name="Colorful Shading Accent 6" w:uiPriority="71"/>
+    <w:lsdException w:name="Colorful List Accent 6" w:uiPriority="72"/>
+    <w:lsdException w:name="Colorful Grid Accent 6" w:uiPriority="73"/>
+    <w:lsdException w:name="Subtle Emphasis" w:uiPriority="19" w:qFormat="1"/>
+    <w:lsdException w:name="Intense Emphasis" w:uiPriority="21" w:qFormat="1"/>
+    <w:lsdException w:name="Subtle Reference" w:uiPriority="31" w:qFormat="1"/>
+    <w:lsdException w:name="Intense Reference" w:uiPriority="32" w:qFormat="1"/>
+    <w:lsdException w:name="Book Title" w:uiPriority="33" w:qFormat="1"/>
+    <w:lsdException w:name="Bibliography" w:semiHidden="1" w:uiPriority="37" w:unhideWhenUsed="1"/>
+    <w:lsdException w:name="TOC Heading" w:semiHidden="1" w:uiPriority="39" w:unhideWhenUsed="1" w:qFormat="1"/>
+    <w:lsdException w:name="Plain Table 1" w:uiPriority="41"/>
+    <w:lsdException w:name="Plain Table 2" w:uiPriority="42"/>
+    <w:lsdException w:name="Plain Table 3" w:uiPriority="43"/>
+    <w:lsdException w:name="Plain Table 4" w:uiPriority="44"/>
+    <w:lsdException w:name="Plain Table 5" w:uiPriority="45"/>
+    <w:lsdException w:name="Grid Table Light" w:uiPriority="40"/>
+    <w:lsdException w:name="Grid Table 1 Light" w:uiPriority="46"/>
+    <w:lsdException w:name="Grid Table 2" w:uiPriority="47"/>
+    <w:lsdException w:name="Grid Table 3" w:uiPriority="48"/>
+    <w:lsdException w:name="Grid Table 4" w:uiPriority="49"/>
+    <w:lsdException w:name="Grid Table 5 Dark" w:uiPriority="50"/>
+    <w:lsdException w:name="Grid Table 6 Colorful" w:uiPriority="51"/>
+    <w:lsdException w:name="Grid Table 7 Colorful" w:uiPriority="52"/>
+    <w:lsdException w:name="Grid Table 1 Light Accent 1" w:uiPriority="46"/>
+    <w:lsdException w:name="Grid Table 2 Accent 1" w:uiPriority="47"/>
+    <w:lsdException w:name="Grid Table 3 Accent 1" w:uiPriority="48"/>
+    <w:lsdException w:name="Grid Table 4 Accent 1" w:uiPriority="49"/>
+    <w:lsdException w:name="Grid Table 5 Dark Accent 1" w:uiPriority="50"/>
+    <w:lsdException w:name="Grid Table 6 Colorful Accent 1" w:uiPriority="51"/>
+    <w:lsdException w:name="Grid Table 7 Colorful Accent 1" w:uiPriority="52"/>
+    <w:lsdException w:name="Grid Table 1 Light Accent 2" w:uiPriority="46"/>
+    <w:lsdException w:name="Grid Table 2 Accent 2" w:uiPriority="47"/>
+    <w:lsdException w:name="Grid Table 3 Accent 2" w:uiPriority="48"/>
+    <w:lsdException w:name="Grid Table 4 Accent 2" w:uiPriority="49"/>
+    <w:lsdException w:name="Grid Table 5 Dark Accent 2" w:uiPriority="50"/>
+    <w:lsdException w:name="Grid Table 6 Colorful Accent 2" w:uiPriority="51"/>
+    <w:lsdException w:name="Grid Table 7 Colorful Accent 2" w:uiPriority="52"/>
+    <w:lsdException w:name="Grid Table 1 Light Accent 3" w:uiPriority="46"/>
+    <w:lsdException w:name="Grid Table 2 Accent 3" w:uiPriority="47"/>
+    <w:lsdException w:name="Grid Table 3 Accent 3" w:uiPriority="48"/>
+    <w:lsdException w:name="Grid Table 4 Accent 3" w:uiPriority="49"/>
+    <w:lsdException w:name="Grid Table 5 Dark Accent 3" w:uiPriority="50"/>
+    <w:lsdException w:name="Grid Table 6 Colorful Accent 3" w:uiPriority="51"/>
+    <w:lsdException w:name="Grid Table 7 Colorful Accent 3" w:uiPriority="52"/>
+    <w:lsdException w:name="Grid Table 1 Light Accent 4" w:uiPriority="46"/>
+    <w:lsdException w:name="Grid Table 2 Accent 4" w:uiPriority="47"/>
+    <w:lsdException w:name="Grid Table 3 Accent 4" w:uiPriority="48"/>
+    <w:lsdException w:name="Grid Table 4 Accent 4" w:uiPriority="49"/>
+    <w:lsdException w:name="Grid Table 5 Dark Accent 4" w:uiPriority="50"/>
+    <w:lsdException w:name="Grid Table 6 Colorful Accent 4" w:uiPriority="51"/>
+    <w:lsdException w:name="Grid Table 7 Colorful Accent 4" w:uiPriority="52"/>
+    <w:lsdException w:name="Grid Table 1 Light Accent 5" w:uiPriority="46"/>
+    <w:lsdException w:name="Grid Table 2 Accent 5" w:uiPriority="47"/>
+    <w:lsdException w:name="Grid Table 3 Accent 5" w:uiPriority="48"/>
+    <w:lsdException w:name="Grid Table 4 Accent 5" w:uiPriority="49"/>
+    <w:lsdException w:name="Grid Table 5 Dark Accent 5" w:uiPriority="50"/>
+    <w:lsdException w:name="Grid Table 6 Colorful Accent 5" w:uiPriority="51"/>
+    <w:lsdException w:name="Grid Table 7 Colorful Accent 5" w:uiPriority="52"/>
+    <w:lsdException w:name="Grid Table 1 Light Accent 6" w:uiPriority="46"/>
+    <w:lsdException w:name="Grid Table 2 Accent 6" w:uiPriority="47"/>
+    <w:lsdException w:name="Grid Table 3 Accent 6" w:uiPriority="48"/>
+    <w:lsdException w:name="Grid Table 4 Accent 6" w:uiPriority="49"/>
+    <w:lsdException w:name="Grid Table 5 Dark Accent 6" w:uiPriority="50"/>
+    <w:lsdException w:name="Grid Table 6 Colorful Accent 6" w:uiPriority="51"/>
+    <w:lsdException w:name="Grid Table 7 Colorful Accent 6" w:uiPriority="52"/>
+    <w:lsdException w:name="List Table 1 Light" w:uiPriority="46"/>
+    <w:lsdException w:name="List Table 2" w:uiPriority="47"/>
+    <w:lsdException w:name="List Table 3" w:uiPriority="48"/>
+    <w:lsdException w:name="List Table 4" w:uiPriority="49"/>
+    <w:lsdException w:name="List Table 5 Dark" w:uiPriority="50"/>
+    <w:lsdException w:name="List Table 6 Colorful" w:uiPriority="51"/>
+    <w:lsdException w:name="List Table 7 Colorful" w:uiPriority="52"/>
+    <w:lsdException w:name="List Table 1 Light Accent 1" w:uiPriority="46"/>
+    <w:lsdException w:name="List Table 2 Accent 1" w:uiPriority="47"/>
+    <w:lsdException w:name="List Table 3 Accent 1" w:uiPriority="48"/>
+    <w:lsdException w:name="List Table 4 Accent 1" w:uiPriority="49"/>
+    <w:lsdException w:name="List Table 5 Dark Accent 1" w:uiPriority="50"/>
+    <w:lsdException w:name="List Table 6 Colorful Accent 1" w:uiPriority="51"/>
+    <w:lsdException w:name="List Table 7 Colorful Accent 1" w:uiPriority="52"/>
+    <w:lsdException w:name="List Table 1 Light Accent 2" w:uiPriority="46"/>
+    <w:lsdException w:name="List Table 2 Accent 2" w:uiPriority="47"/>
+    <w:lsdException w:name="List Table 3 Accent 2" w:uiPriority="48"/>
+    <w:lsdException w:name="List Table 4 Accent 2" w:uiPriority="49"/>
+    <w:lsdException w:name="List Table 5 Dark Accent 2" w:uiPriority="50"/>
+    <w:lsdException w:name="List Table 6 Colorful Accent 2" w:uiPriority="51"/>
+    <w:lsdException w:name="List Table 7 Colorful Accent 2" w:uiPriority="52"/>
+    <w:lsdException w:name="List Table 1 Light Accent 3" w:uiPriority="46"/>
+    <w:lsdException w:name="List Table 2 Accent 3" w:uiPriority="47"/>
+    <w:lsdException w:name="List Table 3 Accent 3" w:uiPriority="48"/>
+    <w:lsdException w:name="List Table 4 Accent 3" w:uiPriority="49"/>
+    <w:lsdException w:name="List Table 5 Dark Accent 3" w:uiPriority="50"/>
+    <w:lsdException w:name="List Table 6 Colorful Accent 3" w:uiPriority="51"/>
+    <w:lsdException w:name="List Table 7 Colorful Accent 3" w:uiPriority="52"/>
+    <w:lsdException w:name="List Table 1 Light Accent 4" w:uiPriority="46"/>
+    <w:lsdException w:name="List Table 2 Accent 4" w:uiPriority="47"/>
+    <w:lsdException w:name="List Table 3 Accent 4" w:uiPriority="48"/>
+    <w:lsdException w:name="List Table 4 Accent 4" w:uiPriority="49"/>
+    <w:lsdException w:name="List Table 5 Dark Accent 4" w:uiPriority="50"/>
+    <w:lsdException w:name="List Table 6 Colorful Accent 4" w:uiPriority="51"/>
+    <w:lsdException w:name="List Table 7 Colorful Accent 4" w:uiPriority="52"/>
+    <w:lsdException w:name="List Table 1 Light Accent 5" w:uiPriority="46"/>
+    <w:lsdException w:name="List Table 2 Accent 5" w:uiPriority="47"/>
+    <w:lsdException w:name="List Table 3 Accent 5" w:uiPriority="48"/>
+    <w:lsdException w:name="List Table 4 Accent 5" w:uiPriority="49"/>
+    <w:lsdException w:name="List Table 5 Dark Accent 5" w:uiPriority="50"/>
+    <w:lsdException w:name="List Table 6 Colorful Accent 5" w:uiPriority="51"/>
+    <w:lsdException w:name="List Table 7 Colorful Accent 5" w:uiPriority="52"/>
+    <w:lsdException w:name="List Table 1 Light Accent 6" w:uiPriority="46"/>
+    <w:lsdException w:name="List Table 2 Accent 6" w:uiPriority="47"/>
+    <w:lsdException w:name="List Table 3 Accent 6" w:uiPriority="48"/>
+    <w:lsdException w:name="List Table 4 Accent 6" w:uiPriority="49"/>
+    <w:lsdException w:name="List Table 5 Dark Accent 6" w:uiPriority="50"/>
+    <w:lsdException w:name="List Table 6 Colorful Accent 6" w:uiPriority="51"/>
+    <w:lsdException w:name="List Table 7 Colorful Accent 6" w:uiPriority="52"/>
+  </w:latentStyles>
+  <w:style w:type="paragraph" w:default="1" w:styleId="Normal">
+    <w:name w:val="Normal"/>
+    <w:qFormat/>
+  </w:style>
+  <w:style w:type="character" w:default="1" w:styleId="Fuentedeprrafopredeter">
+    <w:name w:val="Default Paragraph Font"/>
+    <w:uiPriority w:val="1"/>
+    <w:semiHidden/>
+    <w:unhideWhenUsed/>
+  </w:style>
+  <w:style w:type="table" w:default="1" w:styleId="Tablanormal">
+    <w:name w:val="Normal Table"/>
+    <w:uiPriority w:val="99"/>
+    <w:semiHidden/>
+    <w:unhideWhenUsed/>
+    <w:tblPr>
+      <w:tblInd w:w="0" w:type="dxa"/>
+      <w:tblCellMar>
+        <w:top w:w="0" w:type="dxa"/>
+        <w:left w:w="108" w:type="dxa"/>
+        <w:bottom w:w="0" w:type="dxa"/>
+        <w:right w:w="108" w:type="dxa"/>
+      </w:tblCellMar>
+    </w:tblPr>
+  </w:style>
+  <w:style w:type="numbering" w:default="1" w:styleId="Sinlista">
+    <w:name w:val="No List"/>
+    <w:uiPriority w:val="99"/>
+    <w:semiHidden/>
+    <w:unhideWhenUsed/>
+  </w:style>
+  <w:style w:type="character" w:styleId="Textodelmarcadordeposicin">
+    <w:name w:val="Placeholder Text"/>
+    <w:basedOn w:val="Fuentedeprrafopredeter"/>
+    <w:uiPriority w:val="99"/>
+    <w:semiHidden/>
+    <w:rsid w:val="004B4DD0"/>
+    <w:rPr>
+      <w:color w:val="808080"/>
+    </w:rPr>
+  </w:style>
+</w:styles>
+</file>
+
+<file path=word/glossary/webSettings.xml><?xml version="1.0" encoding="utf-8"?>
+<w:webSettings xmlns:mc="http://schemas.openxmlformats.org/markup-compatibility/2006" xmlns:r="http://schemas.openxmlformats.org/officeDocument/2006/relationships" xmlns:w="http://schemas.openxmlformats.org/wordprocessingml/2006/main" xmlns:w14="http://schemas.microsoft.com/office/word/2010/wordml" xmlns:w15="http://schemas.microsoft.com/office/word/2012/wordml" xmlns:w16se="http://schemas.microsoft.com/office/word/2015/wordml/symex" mc:Ignorable="w14 w15 w16se">
+  <w:optimizeForBrowser/>
+  <w:allowPNG/>
+</w:webSettings>
 </file>
 
 <file path=word/theme/theme1.xml><?xml version="1.0" encoding="utf-8"?>
@@ -3685,7 +6065,7 @@
 </file>
 
 <file path=customXml/itemProps1.xml><?xml version="1.0" encoding="utf-8"?>
-<ds:datastoreItem xmlns:ds="http://schemas.openxmlformats.org/officeDocument/2006/customXml" ds:itemID="{1B352025-07A4-47F6-A9C6-741457FF3EFA}">
+<ds:datastoreItem xmlns:ds="http://schemas.openxmlformats.org/officeDocument/2006/customXml" ds:itemID="{78319A51-A803-4481-B0C9-D7FCC702FC14}">
   <ds:schemaRefs>
     <ds:schemaRef ds:uri="http://schemas.openxmlformats.org/officeDocument/2006/bibliography"/>
   </ds:schemaRefs>

</xml_diff>